<commit_message>
Updating the report 1
</commit_message>
<xml_diff>
--- a/Statistical_Analysis_of_Stroop_tests_report.docx
+++ b/Statistical_Analysis_of_Stroop_tests_report.docx
@@ -4,27 +4,176 @@
   <w:body>
     <w:p>
       <w:pPr>
-        <w:rPr>
-          <w:rFonts w:ascii="Times New Roman" w:hAnsi="Times New Roman" w:cs="Times New Roman"/>
-          <w:sz w:val="24"/>
-          <w:szCs w:val="24"/>
-        </w:rPr>
-      </w:pPr>
-      <w:r>
-        <w:rPr>
-          <w:rFonts w:ascii="Times New Roman" w:hAnsi="Times New Roman" w:cs="Times New Roman"/>
-          <w:sz w:val="24"/>
-          <w:szCs w:val="24"/>
-        </w:rPr>
-        <w:t xml:space="preserve">Statistical Analysis </w:t>
-      </w:r>
-      <w:r>
-        <w:rPr>
-          <w:rFonts w:ascii="Times New Roman" w:hAnsi="Times New Roman" w:cs="Times New Roman"/>
-          <w:sz w:val="24"/>
-          <w:szCs w:val="24"/>
-        </w:rPr>
-        <w:t>of</w:t>
+        <w:jc w:val="both"/>
+        <w:rPr>
+          <w:rFonts w:ascii="Times New Roman" w:hAnsi="Times New Roman" w:cs="Times New Roman"/>
+          <w:sz w:val="36"/>
+          <w:szCs w:val="36"/>
+        </w:rPr>
+      </w:pPr>
+      <w:r>
+        <w:rPr>
+          <w:rFonts w:ascii="Times New Roman" w:hAnsi="Times New Roman" w:cs="Times New Roman"/>
+          <w:sz w:val="36"/>
+          <w:szCs w:val="36"/>
+        </w:rPr>
+        <w:t>Statistical Analysis of Stroop Effect</w:t>
+      </w:r>
+    </w:p>
+    <w:p>
+      <w:pPr>
+        <w:jc w:val="both"/>
+        <w:rPr>
+          <w:rFonts w:ascii="Times New Roman" w:hAnsi="Times New Roman" w:cs="Times New Roman"/>
+          <w:b/>
+          <w:bCs/>
+          <w:sz w:val="24"/>
+          <w:szCs w:val="24"/>
+        </w:rPr>
+      </w:pPr>
+      <w:r>
+        <w:rPr>
+          <w:rFonts w:ascii="Times New Roman" w:hAnsi="Times New Roman" w:cs="Times New Roman"/>
+          <w:b/>
+          <w:bCs/>
+          <w:sz w:val="24"/>
+          <w:szCs w:val="24"/>
+        </w:rPr>
+        <w:t>Introduction</w:t>
+      </w:r>
+    </w:p>
+    <w:p>
+      <w:pPr>
+        <w:ind w:firstLine="720"/>
+        <w:jc w:val="both"/>
+        <w:rPr>
+          <w:rFonts w:ascii="Times New Roman" w:hAnsi="Times New Roman" w:cs="Times New Roman"/>
+          <w:sz w:val="24"/>
+          <w:szCs w:val="24"/>
+        </w:rPr>
+      </w:pPr>
+      <w:r>
+        <w:rPr>
+          <w:rFonts w:ascii="Times New Roman" w:hAnsi="Times New Roman" w:cs="Times New Roman"/>
+          <w:sz w:val="24"/>
+          <w:szCs w:val="24"/>
+        </w:rPr>
+        <w:t xml:space="preserve">This project is aiming to analyze the Stroop </w:t>
+      </w:r>
+      <w:r>
+        <w:rPr>
+          <w:rFonts w:ascii="Times New Roman" w:hAnsi="Times New Roman" w:cs="Times New Roman"/>
+          <w:sz w:val="24"/>
+          <w:szCs w:val="24"/>
+        </w:rPr>
+        <w:t>effect</w:t>
+      </w:r>
+      <w:r>
+        <w:rPr>
+          <w:rFonts w:ascii="Times New Roman" w:hAnsi="Times New Roman" w:cs="Times New Roman"/>
+          <w:sz w:val="24"/>
+          <w:szCs w:val="24"/>
+          <w:shd w:val="clear" w:color="auto" w:fill="FFFFFF"/>
+        </w:rPr>
+        <w:t xml:space="preserve"> [</w:t>
+      </w:r>
+      <w:r>
+        <w:rPr>
+          <w:rFonts w:ascii="Times New Roman" w:hAnsi="Times New Roman" w:cs="Times New Roman"/>
+          <w:sz w:val="24"/>
+          <w:szCs w:val="24"/>
+          <w:shd w:val="clear" w:color="auto" w:fill="FFFFFF"/>
+        </w:rPr>
+        <w:t>Stroop, 1935</w:t>
+      </w:r>
+      <w:r>
+        <w:rPr>
+          <w:rFonts w:ascii="Times New Roman" w:hAnsi="Times New Roman" w:cs="Times New Roman"/>
+          <w:sz w:val="24"/>
+          <w:szCs w:val="24"/>
+          <w:shd w:val="clear" w:color="auto" w:fill="FFFFFF"/>
+        </w:rPr>
+        <w:t xml:space="preserve">] </w:t>
+      </w:r>
+      <w:r>
+        <w:rPr>
+          <w:rFonts w:ascii="Times New Roman" w:hAnsi="Times New Roman" w:cs="Times New Roman"/>
+          <w:sz w:val="24"/>
+          <w:szCs w:val="24"/>
+        </w:rPr>
+        <w:t>data</w:t>
+      </w:r>
+      <w:r>
+        <w:rPr>
+          <w:rFonts w:ascii="Times New Roman" w:hAnsi="Times New Roman" w:cs="Times New Roman"/>
+          <w:sz w:val="24"/>
+          <w:szCs w:val="24"/>
+        </w:rPr>
+        <w:t xml:space="preserve"> gathered from </w:t>
+      </w:r>
+      <w:r>
+        <w:rPr>
+          <w:rFonts w:ascii="Times New Roman" w:hAnsi="Times New Roman" w:cs="Times New Roman"/>
+          <w:sz w:val="24"/>
+          <w:szCs w:val="24"/>
+        </w:rPr>
+        <w:t xml:space="preserve">a </w:t>
+      </w:r>
+      <w:r>
+        <w:rPr>
+          <w:rFonts w:ascii="Times New Roman" w:hAnsi="Times New Roman" w:cs="Times New Roman"/>
+          <w:sz w:val="24"/>
+          <w:szCs w:val="24"/>
+        </w:rPr>
+        <w:t xml:space="preserve">research </w:t>
+      </w:r>
+      <w:r>
+        <w:rPr>
+          <w:rFonts w:ascii="Times New Roman" w:hAnsi="Times New Roman" w:cs="Times New Roman"/>
+          <w:sz w:val="24"/>
+          <w:szCs w:val="24"/>
+        </w:rPr>
+        <w:t>similar</w:t>
+      </w:r>
+      <w:r>
+        <w:rPr>
+          <w:rFonts w:ascii="Times New Roman" w:hAnsi="Times New Roman" w:cs="Times New Roman"/>
+          <w:sz w:val="24"/>
+          <w:szCs w:val="24"/>
+        </w:rPr>
+        <w:t xml:space="preserve"> to the resource</w:t>
+      </w:r>
+      <w:r>
+        <w:rPr>
+          <w:rFonts w:ascii="Times New Roman" w:hAnsi="Times New Roman" w:cs="Times New Roman"/>
+          <w:sz w:val="24"/>
+          <w:szCs w:val="24"/>
+        </w:rPr>
+        <w:t xml:space="preserve"> [</w:t>
+      </w:r>
+      <w:r>
+        <w:rPr>
+          <w:rFonts w:ascii="Times New Roman" w:hAnsi="Times New Roman" w:cs="Times New Roman"/>
+          <w:sz w:val="24"/>
+          <w:szCs w:val="24"/>
+        </w:rPr>
+        <w:t>Stroop-</w:t>
+      </w:r>
+      <w:r>
+        <w:rPr>
+          <w:rFonts w:ascii="Times New Roman" w:hAnsi="Times New Roman" w:cs="Times New Roman"/>
+          <w:sz w:val="24"/>
+          <w:szCs w:val="24"/>
+        </w:rPr>
+        <w:t>test] in the references</w:t>
+      </w:r>
+      <w:r>
+        <w:rPr>
+          <w:rFonts w:ascii="Times New Roman" w:hAnsi="Times New Roman" w:cs="Times New Roman"/>
+          <w:sz w:val="24"/>
+          <w:szCs w:val="24"/>
+        </w:rPr>
+        <w:t>.</w:t>
       </w:r>
       <w:r>
         <w:rPr>
@@ -40,7 +189,7 @@
           <w:sz w:val="24"/>
           <w:szCs w:val="24"/>
         </w:rPr>
-        <w:t>Stroop</w:t>
+        <w:t>SAS/STAT package</w:t>
       </w:r>
       <w:r>
         <w:rPr>
@@ -56,132 +205,23 @@
           <w:sz w:val="24"/>
           <w:szCs w:val="24"/>
         </w:rPr>
-        <w:t>Effect</w:t>
-      </w:r>
-    </w:p>
-    <w:p>
-      <w:pPr>
-        <w:rPr>
-          <w:rFonts w:ascii="Times New Roman" w:hAnsi="Times New Roman" w:cs="Times New Roman"/>
-          <w:sz w:val="24"/>
-          <w:szCs w:val="24"/>
-        </w:rPr>
-      </w:pPr>
-      <w:r>
-        <w:rPr>
-          <w:rFonts w:ascii="Times New Roman" w:hAnsi="Times New Roman" w:cs="Times New Roman"/>
-          <w:sz w:val="24"/>
-          <w:szCs w:val="24"/>
-        </w:rPr>
-        <w:t>This</w:t>
-      </w:r>
-      <w:r>
-        <w:rPr>
-          <w:rFonts w:ascii="Times New Roman" w:hAnsi="Times New Roman" w:cs="Times New Roman"/>
-          <w:sz w:val="24"/>
-          <w:szCs w:val="24"/>
-        </w:rPr>
-        <w:t xml:space="preserve"> project is </w:t>
-      </w:r>
-      <w:r>
-        <w:rPr>
-          <w:rFonts w:ascii="Times New Roman" w:hAnsi="Times New Roman" w:cs="Times New Roman"/>
-          <w:sz w:val="24"/>
-          <w:szCs w:val="24"/>
-        </w:rPr>
-        <w:t>aiming</w:t>
-      </w:r>
-      <w:r>
-        <w:rPr>
-          <w:rFonts w:ascii="Times New Roman" w:hAnsi="Times New Roman" w:cs="Times New Roman"/>
-          <w:sz w:val="24"/>
-          <w:szCs w:val="24"/>
-        </w:rPr>
-        <w:t xml:space="preserve"> to analyze the Stroop effect data gathered from </w:t>
-      </w:r>
-      <w:r>
-        <w:rPr>
-          <w:rFonts w:ascii="Times New Roman" w:hAnsi="Times New Roman" w:cs="Times New Roman"/>
-          <w:sz w:val="24"/>
-          <w:szCs w:val="24"/>
-        </w:rPr>
-        <w:t>research</w:t>
-      </w:r>
-      <w:r>
-        <w:rPr>
-          <w:rFonts w:ascii="Times New Roman" w:hAnsi="Times New Roman" w:cs="Times New Roman"/>
-          <w:sz w:val="24"/>
-          <w:szCs w:val="24"/>
-        </w:rPr>
-        <w:t xml:space="preserve"> related to the following </w:t>
-      </w:r>
-      <w:r>
-        <w:rPr>
-          <w:rFonts w:ascii="Times New Roman" w:hAnsi="Times New Roman" w:cs="Times New Roman"/>
-          <w:sz w:val="24"/>
-          <w:szCs w:val="24"/>
-        </w:rPr>
-        <w:t>resource</w:t>
-      </w:r>
-      <w:r>
-        <w:rPr>
-          <w:rFonts w:ascii="Times New Roman" w:hAnsi="Times New Roman" w:cs="Times New Roman"/>
-          <w:sz w:val="24"/>
-          <w:szCs w:val="24"/>
-        </w:rPr>
-        <w:t>.</w:t>
-      </w:r>
-    </w:p>
-    <w:p>
-      <w:pPr>
-        <w:rPr>
-          <w:rFonts w:ascii="Times New Roman" w:hAnsi="Times New Roman" w:cs="Times New Roman"/>
-          <w:sz w:val="24"/>
-          <w:szCs w:val="24"/>
-        </w:rPr>
-      </w:pPr>
-    </w:p>
-    <w:p>
-      <w:pPr>
-        <w:rPr>
-          <w:rFonts w:ascii="Times New Roman" w:hAnsi="Times New Roman" w:cs="Times New Roman"/>
-          <w:sz w:val="24"/>
-          <w:szCs w:val="24"/>
-        </w:rPr>
-      </w:pPr>
-      <w:r>
-        <w:rPr>
-          <w:rFonts w:ascii="Times New Roman" w:hAnsi="Times New Roman" w:cs="Times New Roman"/>
-          <w:sz w:val="24"/>
-          <w:szCs w:val="24"/>
-        </w:rPr>
-        <w:t>https://faculty.washington.edu/chudler/java/timesc.html</w:t>
-      </w:r>
-    </w:p>
-    <w:p>
-      <w:pPr>
-        <w:rPr>
-          <w:rFonts w:ascii="Times New Roman" w:hAnsi="Times New Roman" w:cs="Times New Roman"/>
-          <w:sz w:val="24"/>
-          <w:szCs w:val="24"/>
-        </w:rPr>
-      </w:pPr>
-    </w:p>
-    <w:p>
-      <w:pPr>
-        <w:rPr>
-          <w:rFonts w:ascii="Times New Roman" w:hAnsi="Times New Roman" w:cs="Times New Roman"/>
-          <w:sz w:val="24"/>
-          <w:szCs w:val="24"/>
-        </w:rPr>
-      </w:pPr>
-      <w:r>
-        <w:rPr>
-          <w:rFonts w:ascii="Times New Roman" w:hAnsi="Times New Roman" w:cs="Times New Roman"/>
-          <w:sz w:val="24"/>
-          <w:szCs w:val="24"/>
-        </w:rPr>
-        <w:t xml:space="preserve">SAS/STAT package </w:t>
+        <w:t>[</w:t>
+      </w:r>
+      <w:r>
+        <w:rPr>
+          <w:rFonts w:ascii="Times New Roman" w:hAnsi="Times New Roman" w:cs="Times New Roman"/>
+          <w:sz w:val="24"/>
+          <w:szCs w:val="24"/>
+        </w:rPr>
+        <w:t>SAS-</w:t>
+      </w:r>
+      <w:r>
+        <w:rPr>
+          <w:rFonts w:ascii="Times New Roman" w:hAnsi="Times New Roman" w:cs="Times New Roman"/>
+          <w:sz w:val="24"/>
+          <w:szCs w:val="24"/>
+        </w:rPr>
+        <w:t xml:space="preserve">9.4] </w:t>
       </w:r>
       <w:proofErr w:type="gramStart"/>
       <w:r>
@@ -199,7 +239,39 @@
           <w:sz w:val="24"/>
           <w:szCs w:val="24"/>
         </w:rPr>
-        <w:t xml:space="preserve"> to implement the analysis. The analytical results, relevant findings and graphs </w:t>
+        <w:t xml:space="preserve"> to </w:t>
+      </w:r>
+      <w:r>
+        <w:rPr>
+          <w:rFonts w:ascii="Times New Roman" w:hAnsi="Times New Roman" w:cs="Times New Roman"/>
+          <w:sz w:val="24"/>
+          <w:szCs w:val="24"/>
+        </w:rPr>
+        <w:t>produce the plots</w:t>
+      </w:r>
+      <w:r>
+        <w:rPr>
+          <w:rFonts w:ascii="Times New Roman" w:hAnsi="Times New Roman" w:cs="Times New Roman"/>
+          <w:sz w:val="24"/>
+          <w:szCs w:val="24"/>
+        </w:rPr>
+        <w:t>, the tables and</w:t>
+      </w:r>
+      <w:r>
+        <w:rPr>
+          <w:rFonts w:ascii="Times New Roman" w:hAnsi="Times New Roman" w:cs="Times New Roman"/>
+          <w:sz w:val="24"/>
+          <w:szCs w:val="24"/>
+        </w:rPr>
+        <w:t xml:space="preserve"> </w:t>
+      </w:r>
+      <w:r>
+        <w:rPr>
+          <w:rFonts w:ascii="Times New Roman" w:hAnsi="Times New Roman" w:cs="Times New Roman"/>
+          <w:sz w:val="24"/>
+          <w:szCs w:val="24"/>
+        </w:rPr>
+        <w:t xml:space="preserve">implement the analysis. The analytical results, relevant findings and graphs </w:t>
       </w:r>
       <w:proofErr w:type="gramStart"/>
       <w:r>
@@ -208,7 +280,7 @@
           <w:sz w:val="24"/>
           <w:szCs w:val="24"/>
         </w:rPr>
-        <w:t>can be found</w:t>
+        <w:t>are discussed</w:t>
       </w:r>
       <w:proofErr w:type="gramEnd"/>
       <w:r>
@@ -217,25 +289,61 @@
           <w:sz w:val="24"/>
           <w:szCs w:val="24"/>
         </w:rPr>
-        <w:t xml:space="preserve"> in the .html file in this repository.</w:t>
-      </w:r>
-      <w:r>
-        <w:rPr>
-          <w:rFonts w:ascii="Times New Roman" w:hAnsi="Times New Roman" w:cs="Times New Roman"/>
-          <w:sz w:val="24"/>
-          <w:szCs w:val="24"/>
-        </w:rPr>
-        <w:t xml:space="preserve"> </w:t>
-      </w:r>
-    </w:p>
-    <w:p>
-      <w:pPr>
-        <w:rPr>
-          <w:rFonts w:ascii="Times New Roman" w:hAnsi="Times New Roman" w:cs="Times New Roman"/>
-          <w:sz w:val="24"/>
-          <w:szCs w:val="24"/>
-        </w:rPr>
-      </w:pPr>
+        <w:t xml:space="preserve"> in this report</w:t>
+      </w:r>
+      <w:r>
+        <w:rPr>
+          <w:rFonts w:ascii="Times New Roman" w:hAnsi="Times New Roman" w:cs="Times New Roman"/>
+          <w:sz w:val="24"/>
+          <w:szCs w:val="24"/>
+        </w:rPr>
+        <w:t xml:space="preserve">. </w:t>
+      </w:r>
+    </w:p>
+    <w:p>
+      <w:pPr>
+        <w:ind w:firstLine="720"/>
+        <w:jc w:val="both"/>
+        <w:rPr>
+          <w:rFonts w:ascii="Times New Roman" w:hAnsi="Times New Roman" w:cs="Times New Roman"/>
+          <w:sz w:val="24"/>
+          <w:szCs w:val="24"/>
+        </w:rPr>
+      </w:pPr>
+      <w:r>
+        <w:rPr>
+          <w:rFonts w:ascii="Times New Roman" w:hAnsi="Times New Roman" w:cs="Times New Roman"/>
+          <w:sz w:val="24"/>
+          <w:szCs w:val="24"/>
+        </w:rPr>
+        <w:t>In an article form the web source [WiseGeek]</w:t>
+      </w:r>
+      <w:r>
+        <w:rPr>
+          <w:rFonts w:ascii="Times New Roman" w:hAnsi="Times New Roman" w:cs="Times New Roman"/>
+          <w:sz w:val="24"/>
+          <w:szCs w:val="24"/>
+        </w:rPr>
+        <w:t>, the Str</w:t>
+      </w:r>
+      <w:r>
+        <w:rPr>
+          <w:rFonts w:ascii="Times New Roman" w:hAnsi="Times New Roman" w:cs="Times New Roman"/>
+          <w:sz w:val="24"/>
+          <w:szCs w:val="24"/>
+        </w:rPr>
+        <w:t>oop effect described as follows</w:t>
+      </w:r>
+      <w:proofErr w:type="gramStart"/>
+      <w:r>
+        <w:rPr>
+          <w:rFonts w:ascii="Times New Roman" w:hAnsi="Times New Roman" w:cs="Times New Roman"/>
+          <w:sz w:val="24"/>
+          <w:szCs w:val="24"/>
+        </w:rPr>
+        <w:t>;</w:t>
+      </w:r>
+      <w:proofErr w:type="gramEnd"/>
     </w:p>
     <w:p>
       <w:pPr>
@@ -243,21 +351,49 @@
         <w:autoSpaceDN w:val="0"/>
         <w:adjustRightInd w:val="0"/>
         <w:spacing w:after="0" w:line="240" w:lineRule="auto"/>
-        <w:rPr>
-          <w:rFonts w:ascii="Times New Roman" w:hAnsi="Times New Roman" w:cs="Times New Roman"/>
-          <w:sz w:val="24"/>
-          <w:szCs w:val="24"/>
-          <w:shd w:val="clear" w:color="auto" w:fill="FFFFFF"/>
-        </w:rPr>
-      </w:pPr>
-      <w:r>
-        <w:rPr>
-          <w:rFonts w:ascii="Times New Roman" w:hAnsi="Times New Roman" w:cs="Times New Roman"/>
-          <w:sz w:val="24"/>
-          <w:szCs w:val="24"/>
-          <w:shd w:val="clear" w:color="auto" w:fill="FFFFFF"/>
-        </w:rPr>
-        <w:t xml:space="preserve">The Stroop effect is a demonstration of the phenomenon that the brain's reaction </w:t>
+        <w:jc w:val="both"/>
+        <w:rPr>
+          <w:rFonts w:ascii="Times New Roman" w:hAnsi="Times New Roman" w:cs="Times New Roman"/>
+          <w:sz w:val="24"/>
+          <w:szCs w:val="24"/>
+          <w:shd w:val="clear" w:color="auto" w:fill="FFFFFF"/>
+        </w:rPr>
+      </w:pPr>
+      <w:r>
+        <w:rPr>
+          <w:rFonts w:ascii="Times New Roman" w:hAnsi="Times New Roman" w:cs="Times New Roman"/>
+          <w:sz w:val="24"/>
+          <w:szCs w:val="24"/>
+          <w:shd w:val="clear" w:color="auto" w:fill="FFFFFF"/>
+        </w:rPr>
+        <w:t>“</w:t>
+      </w:r>
+      <w:r>
+        <w:rPr>
+          <w:rFonts w:ascii="Times New Roman" w:hAnsi="Times New Roman" w:cs="Times New Roman"/>
+          <w:sz w:val="24"/>
+          <w:szCs w:val="24"/>
+          <w:shd w:val="clear" w:color="auto" w:fill="FFFFFF"/>
+        </w:rPr>
+        <w:t>The Stroop effect is a demonstration of the phenomenon that the brain's reaction time slows down when it has to deal with conflicting information. This slowed reaction time happens because of interference, or a processing delay caused by competing or incompatible functions in the brain</w:t>
+      </w:r>
+      <w:r>
+        <w:rPr>
+          <w:rFonts w:ascii="Times New Roman" w:hAnsi="Times New Roman" w:cs="Times New Roman"/>
+          <w:sz w:val="24"/>
+          <w:szCs w:val="24"/>
+          <w:shd w:val="clear" w:color="auto" w:fill="FFFFFF"/>
+        </w:rPr>
+        <w:t>”</w:t>
+      </w:r>
+      <w:r>
+        <w:rPr>
+          <w:rFonts w:ascii="Times New Roman" w:hAnsi="Times New Roman" w:cs="Times New Roman"/>
+          <w:sz w:val="24"/>
+          <w:szCs w:val="24"/>
+          <w:shd w:val="clear" w:color="auto" w:fill="FFFFFF"/>
+        </w:rPr>
+        <w:t xml:space="preserve">. </w:t>
       </w:r>
     </w:p>
     <w:p>
@@ -266,33 +402,14 @@
         <w:autoSpaceDN w:val="0"/>
         <w:adjustRightInd w:val="0"/>
         <w:spacing w:after="0" w:line="240" w:lineRule="auto"/>
-        <w:rPr>
-          <w:rFonts w:ascii="Times New Roman" w:hAnsi="Times New Roman" w:cs="Times New Roman"/>
-          <w:sz w:val="24"/>
-          <w:szCs w:val="24"/>
-          <w:shd w:val="clear" w:color="auto" w:fill="FFFFFF"/>
-        </w:rPr>
-      </w:pPr>
-      <w:proofErr w:type="gramStart"/>
-      <w:r>
-        <w:rPr>
-          <w:rFonts w:ascii="Times New Roman" w:hAnsi="Times New Roman" w:cs="Times New Roman"/>
-          <w:sz w:val="24"/>
-          <w:szCs w:val="24"/>
-          <w:shd w:val="clear" w:color="auto" w:fill="FFFFFF"/>
-        </w:rPr>
-        <w:t>time</w:t>
-      </w:r>
-      <w:proofErr w:type="gramEnd"/>
-      <w:r>
-        <w:rPr>
-          <w:rFonts w:ascii="Times New Roman" w:hAnsi="Times New Roman" w:cs="Times New Roman"/>
-          <w:sz w:val="24"/>
-          <w:szCs w:val="24"/>
-          <w:shd w:val="clear" w:color="auto" w:fill="FFFFFF"/>
-        </w:rPr>
-        <w:t xml:space="preserve"> slows down when it has to deal with conflicting information. This slowed </w:t>
-      </w:r>
+        <w:jc w:val="both"/>
+        <w:rPr>
+          <w:rFonts w:ascii="Times New Roman" w:hAnsi="Times New Roman" w:cs="Times New Roman"/>
+          <w:sz w:val="24"/>
+          <w:szCs w:val="24"/>
+          <w:shd w:val="clear" w:color="auto" w:fill="FFFFFF"/>
+        </w:rPr>
+      </w:pPr>
     </w:p>
     <w:p>
       <w:pPr>
@@ -300,13 +417,24 @@
         <w:autoSpaceDN w:val="0"/>
         <w:adjustRightInd w:val="0"/>
         <w:spacing w:after="0" w:line="240" w:lineRule="auto"/>
-        <w:rPr>
-          <w:rFonts w:ascii="Times New Roman" w:hAnsi="Times New Roman" w:cs="Times New Roman"/>
-          <w:sz w:val="24"/>
-          <w:szCs w:val="24"/>
-          <w:shd w:val="clear" w:color="auto" w:fill="FFFFFF"/>
-        </w:rPr>
-      </w:pPr>
+        <w:ind w:firstLine="720"/>
+        <w:jc w:val="both"/>
+        <w:rPr>
+          <w:rFonts w:ascii="Times New Roman" w:hAnsi="Times New Roman" w:cs="Times New Roman"/>
+          <w:sz w:val="24"/>
+          <w:szCs w:val="24"/>
+          <w:shd w:val="clear" w:color="auto" w:fill="FFFFFF"/>
+        </w:rPr>
+      </w:pPr>
+      <w:r>
+        <w:rPr>
+          <w:rFonts w:ascii="Times New Roman" w:hAnsi="Times New Roman" w:cs="Times New Roman"/>
+          <w:sz w:val="24"/>
+          <w:szCs w:val="24"/>
+          <w:shd w:val="clear" w:color="auto" w:fill="FFFFFF"/>
+        </w:rPr>
+        <w:t xml:space="preserve">When caring out a Stoop test, the participants </w:t>
+      </w:r>
       <w:proofErr w:type="gramStart"/>
       <w:r>
         <w:rPr>
@@ -315,7 +443,7 @@
           <w:szCs w:val="24"/>
           <w:shd w:val="clear" w:color="auto" w:fill="FFFFFF"/>
         </w:rPr>
-        <w:t>reaction</w:t>
+        <w:t>are given</w:t>
       </w:r>
       <w:proofErr w:type="gramEnd"/>
       <w:r>
@@ -325,7 +453,54 @@
           <w:szCs w:val="24"/>
           <w:shd w:val="clear" w:color="auto" w:fill="FFFFFF"/>
         </w:rPr>
-        <w:t xml:space="preserve"> time happens because of interference, or a processing delay caused by </w:t>
+        <w:t xml:space="preserve"> a set of words of colors names. In the congruent Stroop test, words of colors names are the same with the color itself. On the other hand, in the incongruent Stroop test, </w:t>
+      </w:r>
+      <w:r>
+        <w:rPr>
+          <w:rFonts w:ascii="Times New Roman" w:hAnsi="Times New Roman" w:cs="Times New Roman"/>
+          <w:sz w:val="24"/>
+          <w:szCs w:val="24"/>
+          <w:shd w:val="clear" w:color="auto" w:fill="FFFFFF"/>
+        </w:rPr>
+        <w:t>words of colors names</w:t>
+      </w:r>
+      <w:r>
+        <w:rPr>
+          <w:rFonts w:ascii="Times New Roman" w:hAnsi="Times New Roman" w:cs="Times New Roman"/>
+          <w:sz w:val="24"/>
+          <w:szCs w:val="24"/>
+          <w:shd w:val="clear" w:color="auto" w:fill="FFFFFF"/>
+        </w:rPr>
+        <w:t xml:space="preserve"> and colors are different.</w:t>
+      </w:r>
+      <w:r>
+        <w:rPr>
+          <w:rFonts w:ascii="Times New Roman" w:hAnsi="Times New Roman" w:cs="Times New Roman"/>
+          <w:sz w:val="24"/>
+          <w:szCs w:val="24"/>
+          <w:shd w:val="clear" w:color="auto" w:fill="FFFFFF"/>
+        </w:rPr>
+        <w:t xml:space="preserve"> Then the time to recognize the colors </w:t>
+      </w:r>
+      <w:proofErr w:type="gramStart"/>
+      <w:r>
+        <w:rPr>
+          <w:rFonts w:ascii="Times New Roman" w:hAnsi="Times New Roman" w:cs="Times New Roman"/>
+          <w:sz w:val="24"/>
+          <w:szCs w:val="24"/>
+          <w:shd w:val="clear" w:color="auto" w:fill="FFFFFF"/>
+        </w:rPr>
+        <w:t>is collected</w:t>
+      </w:r>
+      <w:proofErr w:type="gramEnd"/>
+      <w:r>
+        <w:rPr>
+          <w:rFonts w:ascii="Times New Roman" w:hAnsi="Times New Roman" w:cs="Times New Roman"/>
+          <w:sz w:val="24"/>
+          <w:szCs w:val="24"/>
+          <w:shd w:val="clear" w:color="auto" w:fill="FFFFFF"/>
+        </w:rPr>
+        <w:t>.</w:t>
       </w:r>
     </w:p>
     <w:p>
@@ -334,33 +509,14 @@
         <w:autoSpaceDN w:val="0"/>
         <w:adjustRightInd w:val="0"/>
         <w:spacing w:after="0" w:line="240" w:lineRule="auto"/>
-        <w:rPr>
-          <w:rFonts w:ascii="Times New Roman" w:hAnsi="Times New Roman" w:cs="Times New Roman"/>
-          <w:sz w:val="24"/>
-          <w:szCs w:val="24"/>
-          <w:shd w:val="clear" w:color="auto" w:fill="FFFFFF"/>
-        </w:rPr>
-      </w:pPr>
-      <w:proofErr w:type="gramStart"/>
-      <w:r>
-        <w:rPr>
-          <w:rFonts w:ascii="Times New Roman" w:hAnsi="Times New Roman" w:cs="Times New Roman"/>
-          <w:sz w:val="24"/>
-          <w:szCs w:val="24"/>
-          <w:shd w:val="clear" w:color="auto" w:fill="FFFFFF"/>
-        </w:rPr>
-        <w:t>competing</w:t>
-      </w:r>
-      <w:proofErr w:type="gramEnd"/>
-      <w:r>
-        <w:rPr>
-          <w:rFonts w:ascii="Times New Roman" w:hAnsi="Times New Roman" w:cs="Times New Roman"/>
-          <w:sz w:val="24"/>
-          <w:szCs w:val="24"/>
-          <w:shd w:val="clear" w:color="auto" w:fill="FFFFFF"/>
-        </w:rPr>
-        <w:t xml:space="preserve"> or incompatible functions in the brain. The effect became widely known </w:t>
-      </w:r>
+        <w:jc w:val="both"/>
+        <w:rPr>
+          <w:rFonts w:ascii="Times New Roman" w:hAnsi="Times New Roman" w:cs="Times New Roman"/>
+          <w:sz w:val="24"/>
+          <w:szCs w:val="24"/>
+          <w:shd w:val="clear" w:color="auto" w:fill="FFFFFF"/>
+        </w:rPr>
+      </w:pPr>
     </w:p>
     <w:p>
       <w:pPr>
@@ -368,32 +524,26 @@
         <w:autoSpaceDN w:val="0"/>
         <w:adjustRightInd w:val="0"/>
         <w:spacing w:after="0" w:line="240" w:lineRule="auto"/>
-        <w:rPr>
-          <w:rFonts w:ascii="Times New Roman" w:hAnsi="Times New Roman" w:cs="Times New Roman"/>
-          <w:sz w:val="24"/>
-          <w:szCs w:val="24"/>
-          <w:shd w:val="clear" w:color="auto" w:fill="FFFFFF"/>
-        </w:rPr>
-      </w:pPr>
-      <w:proofErr w:type="gramStart"/>
-      <w:r>
-        <w:rPr>
-          <w:rFonts w:ascii="Times New Roman" w:hAnsi="Times New Roman" w:cs="Times New Roman"/>
-          <w:sz w:val="24"/>
-          <w:szCs w:val="24"/>
-          <w:shd w:val="clear" w:color="auto" w:fill="FFFFFF"/>
-        </w:rPr>
-        <w:t>after</w:t>
-      </w:r>
-      <w:proofErr w:type="gramEnd"/>
-      <w:r>
-        <w:rPr>
-          <w:rFonts w:ascii="Times New Roman" w:hAnsi="Times New Roman" w:cs="Times New Roman"/>
-          <w:sz w:val="24"/>
-          <w:szCs w:val="24"/>
-          <w:shd w:val="clear" w:color="auto" w:fill="FFFFFF"/>
-        </w:rPr>
-        <w:t xml:space="preserve"> John Ridley Stroop, an American psychologist, published a paper on it in </w:t>
+        <w:jc w:val="both"/>
+        <w:rPr>
+          <w:rFonts w:ascii="Times New Roman" w:hAnsi="Times New Roman" w:cs="Times New Roman"/>
+          <w:b/>
+          <w:bCs/>
+          <w:sz w:val="24"/>
+          <w:szCs w:val="24"/>
+          <w:shd w:val="clear" w:color="auto" w:fill="FFFFFF"/>
+        </w:rPr>
+      </w:pPr>
+      <w:r>
+        <w:rPr>
+          <w:rFonts w:ascii="Times New Roman" w:hAnsi="Times New Roman" w:cs="Times New Roman"/>
+          <w:b/>
+          <w:bCs/>
+          <w:sz w:val="24"/>
+          <w:szCs w:val="24"/>
+          <w:shd w:val="clear" w:color="auto" w:fill="FFFFFF"/>
+        </w:rPr>
+        <w:t>Data exploration</w:t>
       </w:r>
     </w:p>
     <w:p>
@@ -402,357 +552,19 @@
         <w:autoSpaceDN w:val="0"/>
         <w:adjustRightInd w:val="0"/>
         <w:spacing w:after="0" w:line="240" w:lineRule="auto"/>
-        <w:rPr>
-          <w:rFonts w:ascii="Times New Roman" w:hAnsi="Times New Roman" w:cs="Times New Roman"/>
-          <w:sz w:val="24"/>
-          <w:szCs w:val="24"/>
-          <w:shd w:val="clear" w:color="auto" w:fill="FFFFFF"/>
-        </w:rPr>
-      </w:pPr>
-      <w:proofErr w:type="gramStart"/>
-      <w:r>
-        <w:rPr>
-          <w:rFonts w:ascii="Times New Roman" w:hAnsi="Times New Roman" w:cs="Times New Roman"/>
-          <w:sz w:val="24"/>
-          <w:szCs w:val="24"/>
-          <w:shd w:val="clear" w:color="auto" w:fill="FFFFFF"/>
-        </w:rPr>
-        <w:t>1935</w:t>
-      </w:r>
-      <w:proofErr w:type="gramEnd"/>
-      <w:r>
-        <w:rPr>
-          <w:rFonts w:ascii="Times New Roman" w:hAnsi="Times New Roman" w:cs="Times New Roman"/>
-          <w:sz w:val="24"/>
-          <w:szCs w:val="24"/>
-          <w:shd w:val="clear" w:color="auto" w:fill="FFFFFF"/>
-        </w:rPr>
-        <w:t>, but it had been studied by several other researchers before Stroop.</w:t>
-      </w:r>
-    </w:p>
-    <w:p>
-      <w:pPr>
-        <w:autoSpaceDE w:val="0"/>
-        <w:autoSpaceDN w:val="0"/>
-        <w:adjustRightInd w:val="0"/>
-        <w:spacing w:after="0" w:line="240" w:lineRule="auto"/>
-        <w:rPr>
-          <w:rFonts w:ascii="Times New Roman" w:hAnsi="Times New Roman" w:cs="Times New Roman"/>
-          <w:sz w:val="24"/>
-          <w:szCs w:val="24"/>
-          <w:shd w:val="clear" w:color="auto" w:fill="FFFFFF"/>
-        </w:rPr>
-      </w:pPr>
-      <w:r>
-        <w:rPr>
-          <w:rFonts w:ascii="Times New Roman" w:hAnsi="Times New Roman" w:cs="Times New Roman"/>
-          <w:sz w:val="24"/>
-          <w:szCs w:val="24"/>
-          <w:shd w:val="clear" w:color="auto" w:fill="FFFFFF"/>
-        </w:rPr>
-        <w:t>[</w:t>
-      </w:r>
-      <w:proofErr w:type="spellStart"/>
-      <w:proofErr w:type="gramStart"/>
-      <w:r>
-        <w:rPr>
-          <w:rFonts w:ascii="Times New Roman" w:hAnsi="Times New Roman" w:cs="Times New Roman"/>
-          <w:sz w:val="24"/>
-          <w:szCs w:val="24"/>
-          <w:shd w:val="clear" w:color="auto" w:fill="FFFFFF"/>
-        </w:rPr>
-        <w:t>referene</w:t>
-      </w:r>
-      <w:proofErr w:type="spellEnd"/>
-      <w:proofErr w:type="gramEnd"/>
-      <w:r>
-        <w:rPr>
-          <w:rFonts w:ascii="Times New Roman" w:hAnsi="Times New Roman" w:cs="Times New Roman"/>
-          <w:sz w:val="24"/>
-          <w:szCs w:val="24"/>
-          <w:shd w:val="clear" w:color="auto" w:fill="FFFFFF"/>
-        </w:rPr>
-        <w:t>]</w:t>
-      </w:r>
-    </w:p>
-    <w:p>
-      <w:pPr>
-        <w:autoSpaceDE w:val="0"/>
-        <w:autoSpaceDN w:val="0"/>
-        <w:adjustRightInd w:val="0"/>
-        <w:spacing w:after="0" w:line="240" w:lineRule="auto"/>
-        <w:rPr>
-          <w:rFonts w:ascii="Times New Roman" w:hAnsi="Times New Roman" w:cs="Times New Roman"/>
-          <w:sz w:val="24"/>
-          <w:szCs w:val="24"/>
-          <w:shd w:val="clear" w:color="auto" w:fill="FFFFFF"/>
-        </w:rPr>
-      </w:pPr>
-      <w:r>
-        <w:rPr>
-          <w:rFonts w:ascii="Times New Roman" w:hAnsi="Times New Roman" w:cs="Times New Roman"/>
-          <w:sz w:val="24"/>
-          <w:szCs w:val="24"/>
-          <w:shd w:val="clear" w:color="auto" w:fill="FFFFFF"/>
-        </w:rPr>
-        <w:t xml:space="preserve">In a Stroop task, participants </w:t>
-      </w:r>
-      <w:proofErr w:type="gramStart"/>
-      <w:r>
-        <w:rPr>
-          <w:rFonts w:ascii="Times New Roman" w:hAnsi="Times New Roman" w:cs="Times New Roman"/>
-          <w:sz w:val="24"/>
-          <w:szCs w:val="24"/>
-          <w:shd w:val="clear" w:color="auto" w:fill="FFFFFF"/>
-        </w:rPr>
-        <w:t>are presented</w:t>
-      </w:r>
-      <w:proofErr w:type="gramEnd"/>
-      <w:r>
-        <w:rPr>
-          <w:rFonts w:ascii="Times New Roman" w:hAnsi="Times New Roman" w:cs="Times New Roman"/>
-          <w:sz w:val="24"/>
-          <w:szCs w:val="24"/>
-          <w:shd w:val="clear" w:color="auto" w:fill="FFFFFF"/>
-        </w:rPr>
-        <w:t xml:space="preserve"> with a list of words, with each </w:t>
-      </w:r>
-    </w:p>
-    <w:p>
-      <w:pPr>
-        <w:autoSpaceDE w:val="0"/>
-        <w:autoSpaceDN w:val="0"/>
-        <w:adjustRightInd w:val="0"/>
-        <w:spacing w:after="0" w:line="240" w:lineRule="auto"/>
-        <w:rPr>
-          <w:rFonts w:ascii="Times New Roman" w:hAnsi="Times New Roman" w:cs="Times New Roman"/>
-          <w:sz w:val="24"/>
-          <w:szCs w:val="24"/>
-          <w:shd w:val="clear" w:color="auto" w:fill="FFFFFF"/>
-        </w:rPr>
-      </w:pPr>
-      <w:proofErr w:type="gramStart"/>
-      <w:r>
-        <w:rPr>
-          <w:rFonts w:ascii="Times New Roman" w:hAnsi="Times New Roman" w:cs="Times New Roman"/>
-          <w:sz w:val="24"/>
-          <w:szCs w:val="24"/>
-          <w:shd w:val="clear" w:color="auto" w:fill="FFFFFF"/>
-        </w:rPr>
-        <w:t>word</w:t>
-      </w:r>
-      <w:proofErr w:type="gramEnd"/>
-      <w:r>
-        <w:rPr>
-          <w:rFonts w:ascii="Times New Roman" w:hAnsi="Times New Roman" w:cs="Times New Roman"/>
-          <w:sz w:val="24"/>
-          <w:szCs w:val="24"/>
-          <w:shd w:val="clear" w:color="auto" w:fill="FFFFFF"/>
-        </w:rPr>
-        <w:t xml:space="preserve"> displayed in a color of ink. The participant’s task is to say out loud the</w:t>
-      </w:r>
-    </w:p>
-    <w:p>
-      <w:pPr>
-        <w:autoSpaceDE w:val="0"/>
-        <w:autoSpaceDN w:val="0"/>
-        <w:adjustRightInd w:val="0"/>
-        <w:spacing w:after="0" w:line="240" w:lineRule="auto"/>
-        <w:rPr>
-          <w:rFonts w:ascii="Times New Roman" w:hAnsi="Times New Roman" w:cs="Times New Roman"/>
-          <w:sz w:val="24"/>
-          <w:szCs w:val="24"/>
-          <w:shd w:val="clear" w:color="auto" w:fill="FFFFFF"/>
-        </w:rPr>
-      </w:pPr>
-      <w:proofErr w:type="gramStart"/>
-      <w:r>
-        <w:rPr>
-          <w:rFonts w:ascii="Times New Roman" w:hAnsi="Times New Roman" w:cs="Times New Roman"/>
-          <w:sz w:val="24"/>
-          <w:szCs w:val="24"/>
-          <w:shd w:val="clear" w:color="auto" w:fill="FFFFFF"/>
-        </w:rPr>
-        <w:t>color</w:t>
-      </w:r>
-      <w:proofErr w:type="gramEnd"/>
-      <w:r>
-        <w:rPr>
-          <w:rFonts w:ascii="Times New Roman" w:hAnsi="Times New Roman" w:cs="Times New Roman"/>
-          <w:sz w:val="24"/>
-          <w:szCs w:val="24"/>
-          <w:shd w:val="clear" w:color="auto" w:fill="FFFFFF"/>
-        </w:rPr>
-        <w:t xml:space="preserve"> of the ink in which the word is printed. The task has two conditions: </w:t>
-      </w:r>
-    </w:p>
-    <w:p>
-      <w:pPr>
-        <w:autoSpaceDE w:val="0"/>
-        <w:autoSpaceDN w:val="0"/>
-        <w:adjustRightInd w:val="0"/>
-        <w:spacing w:after="0" w:line="240" w:lineRule="auto"/>
-        <w:rPr>
-          <w:rFonts w:ascii="Times New Roman" w:hAnsi="Times New Roman" w:cs="Times New Roman"/>
-          <w:sz w:val="24"/>
-          <w:szCs w:val="24"/>
-          <w:shd w:val="clear" w:color="auto" w:fill="FFFFFF"/>
-        </w:rPr>
-      </w:pPr>
-      <w:proofErr w:type="gramStart"/>
-      <w:r>
-        <w:rPr>
-          <w:rFonts w:ascii="Times New Roman" w:hAnsi="Times New Roman" w:cs="Times New Roman"/>
-          <w:sz w:val="24"/>
-          <w:szCs w:val="24"/>
-          <w:shd w:val="clear" w:color="auto" w:fill="FFFFFF"/>
-        </w:rPr>
-        <w:t>a</w:t>
-      </w:r>
-      <w:proofErr w:type="gramEnd"/>
-      <w:r>
-        <w:rPr>
-          <w:rFonts w:ascii="Times New Roman" w:hAnsi="Times New Roman" w:cs="Times New Roman"/>
-          <w:sz w:val="24"/>
-          <w:szCs w:val="24"/>
-          <w:shd w:val="clear" w:color="auto" w:fill="FFFFFF"/>
-        </w:rPr>
-        <w:t xml:space="preserve"> congruent words condition, and an incongruent words condition. In the </w:t>
-      </w:r>
-    </w:p>
-    <w:p>
-      <w:pPr>
-        <w:autoSpaceDE w:val="0"/>
-        <w:autoSpaceDN w:val="0"/>
-        <w:adjustRightInd w:val="0"/>
-        <w:spacing w:after="0" w:line="240" w:lineRule="auto"/>
-        <w:rPr>
-          <w:rFonts w:ascii="Times New Roman" w:hAnsi="Times New Roman" w:cs="Times New Roman"/>
-          <w:sz w:val="24"/>
-          <w:szCs w:val="24"/>
-          <w:shd w:val="clear" w:color="auto" w:fill="FFFFFF"/>
-        </w:rPr>
-      </w:pPr>
-      <w:proofErr w:type="gramStart"/>
-      <w:r>
-        <w:rPr>
-          <w:rFonts w:ascii="Times New Roman" w:hAnsi="Times New Roman" w:cs="Times New Roman"/>
-          <w:sz w:val="24"/>
-          <w:szCs w:val="24"/>
-          <w:shd w:val="clear" w:color="auto" w:fill="FFFFFF"/>
-        </w:rPr>
-        <w:t>congruent</w:t>
-      </w:r>
-      <w:proofErr w:type="gramEnd"/>
-      <w:r>
-        <w:rPr>
-          <w:rFonts w:ascii="Times New Roman" w:hAnsi="Times New Roman" w:cs="Times New Roman"/>
-          <w:sz w:val="24"/>
-          <w:szCs w:val="24"/>
-          <w:shd w:val="clear" w:color="auto" w:fill="FFFFFF"/>
-        </w:rPr>
-        <w:t xml:space="preserve"> words condition, the words being displayed are color words whose </w:t>
-      </w:r>
-    </w:p>
-    <w:p>
-      <w:pPr>
-        <w:autoSpaceDE w:val="0"/>
-        <w:autoSpaceDN w:val="0"/>
-        <w:adjustRightInd w:val="0"/>
-        <w:spacing w:after="0" w:line="240" w:lineRule="auto"/>
-        <w:rPr>
-          <w:rFonts w:ascii="Times New Roman" w:hAnsi="Times New Roman" w:cs="Times New Roman"/>
-          <w:sz w:val="24"/>
-          <w:szCs w:val="24"/>
-          <w:shd w:val="clear" w:color="auto" w:fill="FFFFFF"/>
-        </w:rPr>
-      </w:pPr>
-      <w:proofErr w:type="gramStart"/>
-      <w:r>
-        <w:rPr>
-          <w:rFonts w:ascii="Times New Roman" w:hAnsi="Times New Roman" w:cs="Times New Roman"/>
-          <w:sz w:val="24"/>
-          <w:szCs w:val="24"/>
-          <w:shd w:val="clear" w:color="auto" w:fill="FFFFFF"/>
-        </w:rPr>
-        <w:t>names</w:t>
-      </w:r>
-      <w:proofErr w:type="gramEnd"/>
-      <w:r>
-        <w:rPr>
-          <w:rFonts w:ascii="Times New Roman" w:hAnsi="Times New Roman" w:cs="Times New Roman"/>
-          <w:sz w:val="24"/>
-          <w:szCs w:val="24"/>
-          <w:shd w:val="clear" w:color="auto" w:fill="FFFFFF"/>
-        </w:rPr>
-        <w:t xml:space="preserve"> match the colors in which they are printed: for example RED, BLUE. </w:t>
-      </w:r>
-    </w:p>
-    <w:p>
-      <w:pPr>
-        <w:autoSpaceDE w:val="0"/>
-        <w:autoSpaceDN w:val="0"/>
-        <w:adjustRightInd w:val="0"/>
-        <w:spacing w:after="0" w:line="240" w:lineRule="auto"/>
-        <w:rPr>
-          <w:rFonts w:ascii="Times New Roman" w:hAnsi="Times New Roman" w:cs="Times New Roman"/>
-          <w:sz w:val="24"/>
-          <w:szCs w:val="24"/>
-          <w:shd w:val="clear" w:color="auto" w:fill="FFFFFF"/>
-        </w:rPr>
-      </w:pPr>
-      <w:r>
-        <w:rPr>
-          <w:rFonts w:ascii="Times New Roman" w:hAnsi="Times New Roman" w:cs="Times New Roman"/>
-          <w:sz w:val="24"/>
-          <w:szCs w:val="24"/>
-          <w:shd w:val="clear" w:color="auto" w:fill="FFFFFF"/>
-        </w:rPr>
-        <w:t xml:space="preserve">In the incongruent words condition, the words displayed are color words </w:t>
-      </w:r>
-    </w:p>
-    <w:p>
-      <w:pPr>
-        <w:rPr>
-          <w:rFonts w:ascii="Times New Roman" w:hAnsi="Times New Roman" w:cs="Times New Roman"/>
-          <w:sz w:val="24"/>
-          <w:szCs w:val="24"/>
-          <w:shd w:val="clear" w:color="auto" w:fill="FFFFFF"/>
-        </w:rPr>
-      </w:pPr>
-      <w:proofErr w:type="gramStart"/>
-      <w:r>
-        <w:rPr>
-          <w:rFonts w:ascii="Times New Roman" w:hAnsi="Times New Roman" w:cs="Times New Roman"/>
-          <w:sz w:val="24"/>
-          <w:szCs w:val="24"/>
-          <w:shd w:val="clear" w:color="auto" w:fill="FFFFFF"/>
-        </w:rPr>
-        <w:t>whose</w:t>
-      </w:r>
-      <w:proofErr w:type="gramEnd"/>
-      <w:r>
-        <w:rPr>
-          <w:rFonts w:ascii="Times New Roman" w:hAnsi="Times New Roman" w:cs="Times New Roman"/>
-          <w:sz w:val="24"/>
-          <w:szCs w:val="24"/>
-          <w:shd w:val="clear" w:color="auto" w:fill="FFFFFF"/>
-        </w:rPr>
-        <w:t xml:space="preserve"> names do not match the colors in which they are printed.</w:t>
-      </w:r>
-    </w:p>
-    <w:p>
-      <w:pPr>
-        <w:rPr>
-          <w:rFonts w:ascii="Times New Roman" w:hAnsi="Times New Roman" w:cs="Times New Roman"/>
-          <w:sz w:val="24"/>
-          <w:szCs w:val="24"/>
-          <w:shd w:val="clear" w:color="auto" w:fill="FFFFFF"/>
-        </w:rPr>
-      </w:pPr>
-    </w:p>
-    <w:p>
-      <w:pPr>
+        <w:jc w:val="both"/>
+        <w:rPr>
+          <w:rFonts w:ascii="Times New Roman" w:hAnsi="Times New Roman" w:cs="Times New Roman"/>
+          <w:sz w:val="24"/>
+          <w:szCs w:val="24"/>
+          <w:shd w:val="clear" w:color="auto" w:fill="FFFFFF"/>
+        </w:rPr>
+      </w:pPr>
+    </w:p>
+    <w:p>
+      <w:pPr>
+        <w:ind w:firstLine="720"/>
+        <w:jc w:val="both"/>
         <w:rPr>
           <w:rFonts w:ascii="Times New Roman" w:hAnsi="Times New Roman" w:cs="Times New Roman"/>
           <w:sz w:val="24"/>
@@ -819,21 +631,21 @@
       <w:pPr>
         <w:pStyle w:val="Caption"/>
         <w:keepNext/>
-        <w:rPr>
-          <w:rFonts w:ascii="Times New Roman" w:hAnsi="Times New Roman" w:cs="Times New Roman"/>
-          <w:color w:val="auto"/>
-          <w:sz w:val="24"/>
-          <w:szCs w:val="24"/>
-        </w:rPr>
-      </w:pPr>
-      <w:r>
-        <w:rPr>
-          <w:rFonts w:ascii="Times New Roman" w:hAnsi="Times New Roman" w:cs="Times New Roman"/>
-          <w:color w:val="auto"/>
-          <w:sz w:val="24"/>
-          <w:szCs w:val="24"/>
-        </w:rPr>
-        <w:lastRenderedPageBreak/>
+        <w:jc w:val="both"/>
+        <w:rPr>
+          <w:rFonts w:ascii="Times New Roman" w:hAnsi="Times New Roman" w:cs="Times New Roman"/>
+          <w:color w:val="auto"/>
+          <w:sz w:val="24"/>
+          <w:szCs w:val="24"/>
+        </w:rPr>
+      </w:pPr>
+      <w:r>
+        <w:rPr>
+          <w:rFonts w:ascii="Times New Roman" w:hAnsi="Times New Roman" w:cs="Times New Roman"/>
+          <w:color w:val="auto"/>
+          <w:sz w:val="24"/>
+          <w:szCs w:val="24"/>
+        </w:rPr>
         <w:t xml:space="preserve">Table </w:t>
       </w:r>
       <w:r>
@@ -903,6 +715,7 @@
     </w:p>
     <w:p>
       <w:pPr>
+        <w:jc w:val="center"/>
         <w:rPr>
           <w:rFonts w:ascii="Times New Roman" w:hAnsi="Times New Roman" w:cs="Times New Roman"/>
           <w:sz w:val="24"/>
@@ -955,18 +768,21 @@
     </w:p>
     <w:p>
       <w:pPr>
-        <w:rPr>
-          <w:rFonts w:ascii="Times New Roman" w:hAnsi="Times New Roman" w:cs="Times New Roman"/>
-          <w:sz w:val="24"/>
-          <w:szCs w:val="24"/>
-        </w:rPr>
-      </w:pPr>
-      <w:r>
-        <w:rPr>
-          <w:rFonts w:ascii="Times New Roman" w:hAnsi="Times New Roman" w:cs="Times New Roman"/>
-          <w:sz w:val="24"/>
-          <w:szCs w:val="24"/>
-        </w:rPr>
+        <w:ind w:firstLine="720"/>
+        <w:jc w:val="both"/>
+        <w:rPr>
+          <w:rFonts w:ascii="Times New Roman" w:hAnsi="Times New Roman" w:cs="Times New Roman"/>
+          <w:sz w:val="24"/>
+          <w:szCs w:val="24"/>
+        </w:rPr>
+      </w:pPr>
+      <w:r>
+        <w:rPr>
+          <w:rFonts w:ascii="Times New Roman" w:hAnsi="Times New Roman" w:cs="Times New Roman"/>
+          <w:sz w:val="24"/>
+          <w:szCs w:val="24"/>
+        </w:rPr>
+        <w:lastRenderedPageBreak/>
         <w:t xml:space="preserve">The Figure 1 and Figure 2 show the histograms and density plots of data distribution of congruent and incongruent test results, respectively. </w:t>
       </w:r>
       <w:r>
@@ -1012,7 +828,19 @@
     </w:p>
     <w:p>
       <w:pPr>
+        <w:ind w:firstLine="720"/>
+        <w:jc w:val="both"/>
+        <w:rPr>
+          <w:rFonts w:ascii="Times New Roman" w:hAnsi="Times New Roman" w:cs="Times New Roman"/>
+          <w:sz w:val="24"/>
+          <w:szCs w:val="24"/>
+        </w:rPr>
+      </w:pPr>
+    </w:p>
+    <w:p>
+      <w:pPr>
         <w:keepNext/>
+        <w:jc w:val="center"/>
       </w:pPr>
       <w:r>
         <w:rPr>
@@ -1067,6 +895,7 @@
     <w:p>
       <w:pPr>
         <w:pStyle w:val="Caption"/>
+        <w:jc w:val="center"/>
         <w:rPr>
           <w:rFonts w:ascii="Times New Roman" w:hAnsi="Times New Roman" w:cs="Times New Roman"/>
           <w:color w:val="auto"/>
@@ -1141,6 +970,7 @@
     </w:p>
     <w:p>
       <w:pPr>
+        <w:jc w:val="both"/>
         <w:rPr>
           <w:rFonts w:ascii="Times New Roman" w:hAnsi="Times New Roman" w:cs="Times New Roman"/>
           <w:sz w:val="24"/>
@@ -1151,6 +981,7 @@
     <w:p>
       <w:pPr>
         <w:keepNext/>
+        <w:jc w:val="center"/>
       </w:pPr>
       <w:r>
         <w:rPr>
@@ -1159,7 +990,6 @@
           <w:sz w:val="24"/>
           <w:szCs w:val="24"/>
         </w:rPr>
-        <w:lastRenderedPageBreak/>
         <w:drawing>
           <wp:inline distT="0" distB="0" distL="0" distR="0" wp14:anchorId="00E581CD" wp14:editId="7FB15562">
             <wp:extent cx="3990975" cy="3011159"/>
@@ -1206,6 +1036,7 @@
     <w:p>
       <w:pPr>
         <w:pStyle w:val="Caption"/>
+        <w:jc w:val="center"/>
         <w:rPr>
           <w:rFonts w:ascii="Times New Roman" w:hAnsi="Times New Roman" w:cs="Times New Roman"/>
           <w:color w:val="auto"/>
@@ -1280,36 +1111,21 @@
     </w:p>
     <w:p>
       <w:pPr>
-        <w:rPr>
-          <w:rFonts w:ascii="Times New Roman" w:hAnsi="Times New Roman" w:cs="Times New Roman"/>
-          <w:sz w:val="24"/>
-          <w:szCs w:val="24"/>
-        </w:rPr>
-      </w:pPr>
-    </w:p>
-    <w:p>
-      <w:pPr>
-        <w:rPr>
-          <w:rFonts w:ascii="Times New Roman" w:hAnsi="Times New Roman" w:cs="Times New Roman"/>
-          <w:sz w:val="24"/>
-          <w:szCs w:val="24"/>
-        </w:rPr>
-      </w:pPr>
-    </w:p>
-    <w:p>
-      <w:pPr>
-        <w:rPr>
-          <w:rFonts w:ascii="Times New Roman" w:hAnsi="Times New Roman" w:cs="Times New Roman"/>
-          <w:sz w:val="24"/>
-          <w:szCs w:val="24"/>
-        </w:rPr>
-      </w:pPr>
-      <w:r>
-        <w:rPr>
-          <w:rFonts w:ascii="Times New Roman" w:hAnsi="Times New Roman" w:cs="Times New Roman"/>
-          <w:sz w:val="24"/>
-          <w:szCs w:val="24"/>
-        </w:rPr>
+        <w:ind w:firstLine="720"/>
+        <w:jc w:val="both"/>
+        <w:rPr>
+          <w:rFonts w:ascii="Times New Roman" w:hAnsi="Times New Roman" w:cs="Times New Roman"/>
+          <w:sz w:val="24"/>
+          <w:szCs w:val="24"/>
+        </w:rPr>
+      </w:pPr>
+      <w:r>
+        <w:rPr>
+          <w:rFonts w:ascii="Times New Roman" w:hAnsi="Times New Roman" w:cs="Times New Roman"/>
+          <w:sz w:val="24"/>
+          <w:szCs w:val="24"/>
+        </w:rPr>
+        <w:lastRenderedPageBreak/>
         <w:t xml:space="preserve">The Table 2 shows some summery statistics of the Stroop test dataset. </w:t>
       </w:r>
     </w:p>
@@ -1317,6 +1133,7 @@
       <w:pPr>
         <w:pStyle w:val="Caption"/>
         <w:keepNext/>
+        <w:jc w:val="both"/>
         <w:rPr>
           <w:rFonts w:ascii="Times New Roman" w:hAnsi="Times New Roman" w:cs="Times New Roman"/>
           <w:color w:val="auto"/>
@@ -1391,6 +1208,7 @@
     </w:p>
     <w:p>
       <w:pPr>
+        <w:jc w:val="both"/>
         <w:rPr>
           <w:rFonts w:ascii="Times New Roman" w:hAnsi="Times New Roman" w:cs="Times New Roman"/>
           <w:sz w:val="24"/>
@@ -1443,6 +1261,8 @@
     </w:p>
     <w:p>
       <w:pPr>
+        <w:ind w:firstLine="720"/>
+        <w:jc w:val="both"/>
         <w:rPr>
           <w:rFonts w:ascii="Times New Roman" w:hAnsi="Times New Roman" w:cs="Times New Roman"/>
           <w:sz w:val="24"/>
@@ -1527,23 +1347,7 @@
           <w:sz w:val="24"/>
           <w:szCs w:val="24"/>
         </w:rPr>
-        <w:t xml:space="preserve">The ranges </w:t>
-      </w:r>
-      <w:r>
-        <w:rPr>
-          <w:rFonts w:ascii="Times New Roman" w:hAnsi="Times New Roman" w:cs="Times New Roman"/>
-          <w:sz w:val="24"/>
-          <w:szCs w:val="24"/>
-        </w:rPr>
-        <w:t>(max - min)</w:t>
-      </w:r>
-      <w:r>
-        <w:rPr>
-          <w:rFonts w:ascii="Times New Roman" w:hAnsi="Times New Roman" w:cs="Times New Roman"/>
-          <w:sz w:val="24"/>
-          <w:szCs w:val="24"/>
-        </w:rPr>
-        <w:t xml:space="preserve"> of data for incongruent and congruent </w:t>
+        <w:t xml:space="preserve">The ranges (max - min) of data for incongruent and congruent </w:t>
       </w:r>
       <w:proofErr w:type="gramStart"/>
       <w:r>
@@ -1579,19 +1383,168 @@
         </w:rPr>
         <w:t>seconds, respectively.</w:t>
       </w:r>
-    </w:p>
-    <w:p>
-      <w:pPr>
-        <w:rPr>
-          <w:rFonts w:ascii="Times New Roman" w:hAnsi="Times New Roman" w:cs="Times New Roman"/>
-          <w:sz w:val="24"/>
-          <w:szCs w:val="24"/>
-        </w:rPr>
-      </w:pPr>
+      <w:r>
+        <w:rPr>
+          <w:rFonts w:ascii="Times New Roman" w:hAnsi="Times New Roman" w:cs="Times New Roman"/>
+          <w:sz w:val="24"/>
+          <w:szCs w:val="24"/>
+        </w:rPr>
+        <w:t xml:space="preserve"> </w:t>
+      </w:r>
+    </w:p>
+    <w:p>
+      <w:pPr>
+        <w:ind w:firstLine="720"/>
+        <w:jc w:val="both"/>
+        <w:rPr>
+          <w:rFonts w:ascii="Times New Roman" w:hAnsi="Times New Roman" w:cs="Times New Roman"/>
+          <w:sz w:val="24"/>
+          <w:szCs w:val="24"/>
+        </w:rPr>
+      </w:pPr>
+      <w:r>
+        <w:rPr>
+          <w:rFonts w:ascii="Times New Roman" w:hAnsi="Times New Roman" w:cs="Times New Roman"/>
+          <w:sz w:val="24"/>
+          <w:szCs w:val="24"/>
+        </w:rPr>
+        <w:t xml:space="preserve">Figure 3 shows the boxplots </w:t>
+      </w:r>
+      <w:r>
+        <w:rPr>
+          <w:rFonts w:ascii="Times New Roman" w:hAnsi="Times New Roman" w:cs="Times New Roman"/>
+          <w:sz w:val="24"/>
+          <w:szCs w:val="24"/>
+        </w:rPr>
+        <w:t>(</w:t>
+      </w:r>
+      <w:r>
+        <w:rPr>
+          <w:rFonts w:ascii="Times New Roman" w:hAnsi="Times New Roman" w:cs="Times New Roman"/>
+          <w:sz w:val="24"/>
+          <w:szCs w:val="24"/>
+        </w:rPr>
+        <w:t>basic statistics as graphical fashion</w:t>
+      </w:r>
+      <w:r>
+        <w:rPr>
+          <w:rFonts w:ascii="Times New Roman" w:hAnsi="Times New Roman" w:cs="Times New Roman"/>
+          <w:sz w:val="24"/>
+          <w:szCs w:val="24"/>
+        </w:rPr>
+        <w:t xml:space="preserve">) </w:t>
+      </w:r>
+      <w:r>
+        <w:rPr>
+          <w:rFonts w:ascii="Times New Roman" w:hAnsi="Times New Roman" w:cs="Times New Roman"/>
+          <w:sz w:val="24"/>
+          <w:szCs w:val="24"/>
+        </w:rPr>
+        <w:t>of one directional data distribution</w:t>
+      </w:r>
+      <w:r>
+        <w:rPr>
+          <w:rFonts w:ascii="Times New Roman" w:hAnsi="Times New Roman" w:cs="Times New Roman"/>
+          <w:sz w:val="24"/>
+          <w:szCs w:val="24"/>
+        </w:rPr>
+        <w:t xml:space="preserve"> </w:t>
+      </w:r>
+      <w:r>
+        <w:rPr>
+          <w:rFonts w:ascii="Times New Roman" w:hAnsi="Times New Roman" w:cs="Times New Roman"/>
+          <w:sz w:val="24"/>
+          <w:szCs w:val="24"/>
+        </w:rPr>
+        <w:t>for</w:t>
+      </w:r>
+      <w:r>
+        <w:rPr>
+          <w:rFonts w:ascii="Times New Roman" w:hAnsi="Times New Roman" w:cs="Times New Roman"/>
+          <w:sz w:val="24"/>
+          <w:szCs w:val="24"/>
+        </w:rPr>
+        <w:t xml:space="preserve"> the variables congruent and incongruent. </w:t>
+      </w:r>
+      <w:r>
+        <w:rPr>
+          <w:rFonts w:ascii="Times New Roman" w:hAnsi="Times New Roman" w:cs="Times New Roman"/>
+          <w:sz w:val="24"/>
+          <w:szCs w:val="24"/>
+        </w:rPr>
+        <w:t xml:space="preserve">In Figure 3, the </w:t>
+      </w:r>
+      <w:r>
+        <w:rPr>
+          <w:rFonts w:ascii="Times New Roman" w:hAnsi="Times New Roman" w:cs="Times New Roman"/>
+          <w:sz w:val="24"/>
+          <w:szCs w:val="24"/>
+        </w:rPr>
+        <w:t>differences between statistical parameters (mean</w:t>
+      </w:r>
+      <w:r>
+        <w:rPr>
+          <w:rFonts w:ascii="Times New Roman" w:hAnsi="Times New Roman" w:cs="Times New Roman"/>
+          <w:sz w:val="24"/>
+          <w:szCs w:val="24"/>
+        </w:rPr>
+        <w:t>, median, Q1, Q3, min and max)</w:t>
+      </w:r>
+      <w:r>
+        <w:rPr>
+          <w:rFonts w:ascii="Times New Roman" w:hAnsi="Times New Roman" w:cs="Times New Roman"/>
+          <w:sz w:val="24"/>
+          <w:szCs w:val="24"/>
+        </w:rPr>
+        <w:t xml:space="preserve"> </w:t>
+      </w:r>
+      <w:proofErr w:type="gramStart"/>
+      <w:r>
+        <w:rPr>
+          <w:rFonts w:ascii="Times New Roman" w:hAnsi="Times New Roman" w:cs="Times New Roman"/>
+          <w:sz w:val="24"/>
+          <w:szCs w:val="24"/>
+        </w:rPr>
+        <w:t>can be clearly seen</w:t>
+      </w:r>
+      <w:proofErr w:type="gramEnd"/>
+      <w:r>
+        <w:rPr>
+          <w:rFonts w:ascii="Times New Roman" w:hAnsi="Times New Roman" w:cs="Times New Roman"/>
+          <w:sz w:val="24"/>
+          <w:szCs w:val="24"/>
+        </w:rPr>
+        <w:t xml:space="preserve"> </w:t>
+      </w:r>
+      <w:r>
+        <w:rPr>
+          <w:rFonts w:ascii="Times New Roman" w:hAnsi="Times New Roman" w:cs="Times New Roman"/>
+          <w:sz w:val="24"/>
+          <w:szCs w:val="24"/>
+        </w:rPr>
+        <w:t>for the two variables</w:t>
+      </w:r>
+      <w:r>
+        <w:rPr>
+          <w:rFonts w:ascii="Times New Roman" w:hAnsi="Times New Roman" w:cs="Times New Roman"/>
+          <w:sz w:val="24"/>
+          <w:szCs w:val="24"/>
+        </w:rPr>
+        <w:t xml:space="preserve">. In addition, there are some potential outliers visible for the variable incongruent (Figure 3). </w:t>
+      </w:r>
+      <w:r>
+        <w:rPr>
+          <w:rFonts w:ascii="Times New Roman" w:hAnsi="Times New Roman" w:cs="Times New Roman"/>
+          <w:sz w:val="24"/>
+          <w:szCs w:val="24"/>
+        </w:rPr>
+        <w:t xml:space="preserve"> </w:t>
+      </w:r>
     </w:p>
     <w:p>
       <w:pPr>
         <w:keepNext/>
+        <w:jc w:val="center"/>
       </w:pPr>
       <w:r>
         <w:rPr>
@@ -1600,7 +1553,6 @@
           <w:sz w:val="24"/>
           <w:szCs w:val="24"/>
         </w:rPr>
-        <w:lastRenderedPageBreak/>
         <w:drawing>
           <wp:inline distT="0" distB="0" distL="0" distR="0" wp14:anchorId="5EB1F1DB" wp14:editId="6B984FC6">
             <wp:extent cx="4229100" cy="3199386"/>
@@ -1641,87 +1593,137 @@
     <w:p>
       <w:pPr>
         <w:pStyle w:val="Caption"/>
-        <w:rPr>
-          <w:rFonts w:ascii="Times New Roman" w:hAnsi="Times New Roman" w:cs="Times New Roman"/>
-          <w:sz w:val="24"/>
-          <w:szCs w:val="24"/>
-        </w:rPr>
-      </w:pPr>
-      <w:r>
+        <w:jc w:val="center"/>
+        <w:rPr>
+          <w:rFonts w:ascii="Times New Roman" w:hAnsi="Times New Roman" w:cs="Times New Roman"/>
+          <w:color w:val="auto"/>
+          <w:sz w:val="24"/>
+          <w:szCs w:val="24"/>
+        </w:rPr>
+      </w:pPr>
+      <w:r>
+        <w:rPr>
+          <w:rFonts w:ascii="Times New Roman" w:hAnsi="Times New Roman" w:cs="Times New Roman"/>
+          <w:color w:val="auto"/>
+          <w:sz w:val="24"/>
+          <w:szCs w:val="24"/>
+        </w:rPr>
         <w:t xml:space="preserve">Figure </w:t>
       </w:r>
-      <w:fldSimple w:instr=" SEQ Figure \* ARABIC ">
-        <w:r>
-          <w:rPr>
-            <w:noProof/>
-          </w:rPr>
-          <w:t>3</w:t>
-        </w:r>
-      </w:fldSimple>
-      <w:r>
+      <w:r>
+        <w:rPr>
+          <w:rFonts w:ascii="Times New Roman" w:hAnsi="Times New Roman" w:cs="Times New Roman"/>
+          <w:color w:val="auto"/>
+          <w:sz w:val="24"/>
+          <w:szCs w:val="24"/>
+        </w:rPr>
+        <w:fldChar w:fldCharType="begin"/>
+      </w:r>
+      <w:r>
+        <w:rPr>
+          <w:rFonts w:ascii="Times New Roman" w:hAnsi="Times New Roman" w:cs="Times New Roman"/>
+          <w:color w:val="auto"/>
+          <w:sz w:val="24"/>
+          <w:szCs w:val="24"/>
+        </w:rPr>
+        <w:instrText xml:space="preserve"> SEQ Figure \* ARABIC </w:instrText>
+      </w:r>
+      <w:r>
+        <w:rPr>
+          <w:rFonts w:ascii="Times New Roman" w:hAnsi="Times New Roman" w:cs="Times New Roman"/>
+          <w:color w:val="auto"/>
+          <w:sz w:val="24"/>
+          <w:szCs w:val="24"/>
+        </w:rPr>
+        <w:fldChar w:fldCharType="separate"/>
+      </w:r>
+      <w:r>
+        <w:rPr>
+          <w:rFonts w:ascii="Times New Roman" w:hAnsi="Times New Roman" w:cs="Times New Roman"/>
+          <w:noProof/>
+          <w:color w:val="auto"/>
+          <w:sz w:val="24"/>
+          <w:szCs w:val="24"/>
+        </w:rPr>
+        <w:t>3</w:t>
+      </w:r>
+      <w:r>
+        <w:rPr>
+          <w:rFonts w:ascii="Times New Roman" w:hAnsi="Times New Roman" w:cs="Times New Roman"/>
+          <w:noProof/>
+          <w:color w:val="auto"/>
+          <w:sz w:val="24"/>
+          <w:szCs w:val="24"/>
+        </w:rPr>
+        <w:fldChar w:fldCharType="end"/>
+      </w:r>
+      <w:r>
+        <w:rPr>
+          <w:rFonts w:ascii="Times New Roman" w:hAnsi="Times New Roman" w:cs="Times New Roman"/>
+          <w:color w:val="auto"/>
+          <w:sz w:val="24"/>
+          <w:szCs w:val="24"/>
+        </w:rPr>
         <w:t xml:space="preserve">: </w:t>
       </w:r>
-      <w:bookmarkStart w:id="0" w:name="_GoBack"/>
-      <w:bookmarkEnd w:id="0"/>
-    </w:p>
-    <w:p>
-      <w:pPr>
-        <w:rPr>
-          <w:rFonts w:ascii="Times New Roman" w:hAnsi="Times New Roman" w:cs="Times New Roman"/>
-          <w:sz w:val="24"/>
-          <w:szCs w:val="24"/>
-        </w:rPr>
-      </w:pPr>
-    </w:p>
-    <w:p>
-      <w:pPr>
-        <w:rPr>
-          <w:rFonts w:ascii="Times New Roman" w:hAnsi="Times New Roman" w:cs="Times New Roman"/>
-          <w:sz w:val="24"/>
-          <w:szCs w:val="24"/>
-        </w:rPr>
-      </w:pPr>
-      <w:r>
-        <w:rPr>
-          <w:rFonts w:ascii="Times New Roman" w:hAnsi="Times New Roman" w:cs="Times New Roman"/>
-          <w:sz w:val="24"/>
-          <w:szCs w:val="24"/>
-        </w:rPr>
-        <w:t>The values of incongruent and congruent tests are independent each other, because, the test criteria are different for the tests.</w:t>
-      </w:r>
-      <w:r>
-        <w:rPr>
-          <w:rFonts w:ascii="Times New Roman" w:hAnsi="Times New Roman" w:cs="Times New Roman"/>
-          <w:sz w:val="24"/>
-          <w:szCs w:val="24"/>
-        </w:rPr>
-        <w:t xml:space="preserve"> The individual personal wise factors effect on congruent test can be affect to the incongruent test. Therefore, for this </w:t>
-      </w:r>
-      <w:r>
-        <w:rPr>
-          <w:rFonts w:ascii="Times New Roman" w:hAnsi="Times New Roman" w:cs="Times New Roman"/>
-          <w:sz w:val="24"/>
-          <w:szCs w:val="24"/>
-        </w:rPr>
-        <w:t>analysis,</w:t>
-      </w:r>
-      <w:r>
-        <w:rPr>
-          <w:rFonts w:ascii="Times New Roman" w:hAnsi="Times New Roman" w:cs="Times New Roman"/>
-          <w:sz w:val="24"/>
-          <w:szCs w:val="24"/>
-        </w:rPr>
-        <w:t xml:space="preserve"> </w:t>
-      </w:r>
-      <w:r>
-        <w:rPr>
-          <w:rFonts w:ascii="Times New Roman" w:hAnsi="Times New Roman" w:cs="Times New Roman"/>
-          <w:sz w:val="24"/>
-          <w:szCs w:val="24"/>
-        </w:rPr>
-        <w:t xml:space="preserve">the </w:t>
-      </w:r>
-      <w:r>
+      <w:r>
+        <w:rPr>
+          <w:rFonts w:ascii="Times New Roman" w:hAnsi="Times New Roman" w:cs="Times New Roman"/>
+          <w:color w:val="auto"/>
+          <w:sz w:val="24"/>
+          <w:szCs w:val="24"/>
+        </w:rPr>
+        <w:t xml:space="preserve">One-dimensional </w:t>
+      </w:r>
+      <w:r>
+        <w:rPr>
+          <w:rFonts w:ascii="Times New Roman" w:hAnsi="Times New Roman" w:cs="Times New Roman"/>
+          <w:color w:val="auto"/>
+          <w:sz w:val="24"/>
+          <w:szCs w:val="24"/>
+        </w:rPr>
+        <w:t xml:space="preserve">distribution </w:t>
+      </w:r>
+      <w:r>
+        <w:rPr>
+          <w:rFonts w:ascii="Times New Roman" w:hAnsi="Times New Roman" w:cs="Times New Roman"/>
+          <w:color w:val="auto"/>
+          <w:sz w:val="24"/>
+          <w:szCs w:val="24"/>
+        </w:rPr>
+        <w:t xml:space="preserve">of data </w:t>
+      </w:r>
+      <w:r>
+        <w:rPr>
+          <w:rFonts w:ascii="Times New Roman" w:hAnsi="Times New Roman" w:cs="Times New Roman"/>
+          <w:color w:val="auto"/>
+          <w:sz w:val="24"/>
+          <w:szCs w:val="24"/>
+        </w:rPr>
+        <w:t>for the variables congruent and inco</w:t>
+      </w:r>
+      <w:r>
+        <w:rPr>
+          <w:rFonts w:ascii="Times New Roman" w:hAnsi="Times New Roman" w:cs="Times New Roman"/>
+          <w:color w:val="auto"/>
+          <w:sz w:val="24"/>
+          <w:szCs w:val="24"/>
+        </w:rPr>
+        <w:t>n</w:t>
+      </w:r>
+      <w:r>
+        <w:rPr>
+          <w:rFonts w:ascii="Times New Roman" w:hAnsi="Times New Roman" w:cs="Times New Roman"/>
+          <w:color w:val="auto"/>
+          <w:sz w:val="24"/>
+          <w:szCs w:val="24"/>
+        </w:rPr>
+        <w:t>gruent</w:t>
+      </w:r>
+    </w:p>
+    <w:p>
+      <w:pPr>
+        <w:jc w:val="both"/>
         <w:rPr>
           <w:rFonts w:ascii="Times New Roman" w:hAnsi="Times New Roman" w:cs="Times New Roman"/>
           <w:b/>
@@ -1729,8 +1731,7 @@
           <w:sz w:val="24"/>
           <w:szCs w:val="24"/>
         </w:rPr>
-        <w:t>independe</w:t>
-      </w:r>
+      </w:pPr>
       <w:r>
         <w:rPr>
           <w:rFonts w:ascii="Times New Roman" w:hAnsi="Times New Roman" w:cs="Times New Roman"/>
@@ -1739,7 +1740,75 @@
           <w:sz w:val="24"/>
           <w:szCs w:val="24"/>
         </w:rPr>
-        <w:t>n</w:t>
+        <w:t>Statistical test setup</w:t>
+      </w:r>
+    </w:p>
+    <w:p>
+      <w:pPr>
+        <w:jc w:val="both"/>
+        <w:rPr>
+          <w:rFonts w:ascii="Times New Roman" w:hAnsi="Times New Roman" w:cs="Times New Roman"/>
+          <w:sz w:val="24"/>
+          <w:szCs w:val="24"/>
+        </w:rPr>
+      </w:pPr>
+      <w:r>
+        <w:rPr>
+          <w:rFonts w:ascii="Times New Roman" w:hAnsi="Times New Roman" w:cs="Times New Roman"/>
+          <w:sz w:val="24"/>
+          <w:szCs w:val="24"/>
+        </w:rPr>
+        <w:t xml:space="preserve">The values of incongruent and congruent tests are independent each other, because, the test criteria </w:t>
+      </w:r>
+      <w:proofErr w:type="gramStart"/>
+      <w:r>
+        <w:rPr>
+          <w:rFonts w:ascii="Times New Roman" w:hAnsi="Times New Roman" w:cs="Times New Roman"/>
+          <w:sz w:val="24"/>
+          <w:szCs w:val="24"/>
+        </w:rPr>
+        <w:t>are</w:t>
+      </w:r>
+      <w:proofErr w:type="gramEnd"/>
+      <w:r>
+        <w:rPr>
+          <w:rFonts w:ascii="Times New Roman" w:hAnsi="Times New Roman" w:cs="Times New Roman"/>
+          <w:sz w:val="24"/>
+          <w:szCs w:val="24"/>
+        </w:rPr>
+        <w:t xml:space="preserve"> different for the tests.</w:t>
+      </w:r>
+      <w:r>
+        <w:rPr>
+          <w:rFonts w:ascii="Times New Roman" w:hAnsi="Times New Roman" w:cs="Times New Roman"/>
+          <w:sz w:val="24"/>
+          <w:szCs w:val="24"/>
+        </w:rPr>
+        <w:t xml:space="preserve"> The individual personal wise factors effect on congruent test can be affect to the incongruent test. Therefore, for this </w:t>
+      </w:r>
+      <w:r>
+        <w:rPr>
+          <w:rFonts w:ascii="Times New Roman" w:hAnsi="Times New Roman" w:cs="Times New Roman"/>
+          <w:sz w:val="24"/>
+          <w:szCs w:val="24"/>
+        </w:rPr>
+        <w:t>analysis,</w:t>
+      </w:r>
+      <w:r>
+        <w:rPr>
+          <w:rFonts w:ascii="Times New Roman" w:hAnsi="Times New Roman" w:cs="Times New Roman"/>
+          <w:sz w:val="24"/>
+          <w:szCs w:val="24"/>
+        </w:rPr>
+        <w:t xml:space="preserve"> </w:t>
+      </w:r>
+      <w:r>
+        <w:rPr>
+          <w:rFonts w:ascii="Times New Roman" w:hAnsi="Times New Roman" w:cs="Times New Roman"/>
+          <w:sz w:val="24"/>
+          <w:szCs w:val="24"/>
+        </w:rPr>
+        <w:t xml:space="preserve">the </w:t>
       </w:r>
       <w:r>
         <w:rPr>
@@ -1749,7 +1818,7 @@
           <w:sz w:val="24"/>
           <w:szCs w:val="24"/>
         </w:rPr>
-        <w:t>t</w:t>
+        <w:t>independe</w:t>
       </w:r>
       <w:r>
         <w:rPr>
@@ -1759,6 +1828,26 @@
           <w:sz w:val="24"/>
           <w:szCs w:val="24"/>
         </w:rPr>
+        <w:t>n</w:t>
+      </w:r>
+      <w:r>
+        <w:rPr>
+          <w:rFonts w:ascii="Times New Roman" w:hAnsi="Times New Roman" w:cs="Times New Roman"/>
+          <w:b/>
+          <w:bCs/>
+          <w:sz w:val="24"/>
+          <w:szCs w:val="24"/>
+        </w:rPr>
+        <w:t>t</w:t>
+      </w:r>
+      <w:r>
+        <w:rPr>
+          <w:rFonts w:ascii="Times New Roman" w:hAnsi="Times New Roman" w:cs="Times New Roman"/>
+          <w:b/>
+          <w:bCs/>
+          <w:sz w:val="24"/>
+          <w:szCs w:val="24"/>
+        </w:rPr>
         <w:t xml:space="preserve"> variable</w:t>
       </w:r>
       <w:r>
@@ -1836,35 +1925,61 @@
     </w:p>
     <w:p>
       <w:pPr>
-        <w:rPr>
-          <w:rFonts w:ascii="Times New Roman" w:hAnsi="Times New Roman" w:cs="Times New Roman"/>
-          <w:sz w:val="24"/>
-          <w:szCs w:val="24"/>
-        </w:rPr>
-      </w:pPr>
-      <w:r>
-        <w:rPr>
-          <w:rFonts w:ascii="Times New Roman" w:hAnsi="Times New Roman" w:cs="Times New Roman"/>
-          <w:sz w:val="24"/>
-          <w:szCs w:val="24"/>
-        </w:rPr>
-        <w:t xml:space="preserve">Since the incongruent test values (Table 1 and Table 2) are greater than congruent test values, the </w:t>
-      </w:r>
-      <w:r>
-        <w:rPr>
-          <w:rFonts w:ascii="Times New Roman" w:hAnsi="Times New Roman" w:cs="Times New Roman"/>
-          <w:sz w:val="24"/>
-          <w:szCs w:val="24"/>
-        </w:rPr>
-        <w:t>incongruent test values can be significantly greater than the congruent values. To test this hypothesis</w:t>
-      </w:r>
-      <w:r>
-        <w:rPr>
-          <w:rFonts w:ascii="Times New Roman" w:hAnsi="Times New Roman" w:cs="Times New Roman"/>
-          <w:sz w:val="24"/>
-          <w:szCs w:val="24"/>
-        </w:rPr>
-        <w:t>, two-way</w:t>
+        <w:jc w:val="both"/>
+        <w:rPr>
+          <w:rFonts w:ascii="Times New Roman" w:hAnsi="Times New Roman" w:cs="Times New Roman"/>
+          <w:sz w:val="24"/>
+          <w:szCs w:val="24"/>
+        </w:rPr>
+      </w:pPr>
+      <w:r>
+        <w:rPr>
+          <w:rFonts w:ascii="Times New Roman" w:hAnsi="Times New Roman" w:cs="Times New Roman"/>
+          <w:sz w:val="24"/>
+          <w:szCs w:val="24"/>
+        </w:rPr>
+        <w:lastRenderedPageBreak/>
+        <w:t xml:space="preserve">Since the incongruent test values (Table 1 and Table 2) are greater than </w:t>
+      </w:r>
+      <w:r>
+        <w:rPr>
+          <w:rFonts w:ascii="Times New Roman" w:hAnsi="Times New Roman" w:cs="Times New Roman"/>
+          <w:sz w:val="24"/>
+          <w:szCs w:val="24"/>
+        </w:rPr>
+        <w:t xml:space="preserve">the corresponding </w:t>
+      </w:r>
+      <w:r>
+        <w:rPr>
+          <w:rFonts w:ascii="Times New Roman" w:hAnsi="Times New Roman" w:cs="Times New Roman"/>
+          <w:sz w:val="24"/>
+          <w:szCs w:val="24"/>
+        </w:rPr>
+        <w:t xml:space="preserve">congruent test values, the </w:t>
+      </w:r>
+      <w:r>
+        <w:rPr>
+          <w:rFonts w:ascii="Times New Roman" w:hAnsi="Times New Roman" w:cs="Times New Roman"/>
+          <w:sz w:val="24"/>
+          <w:szCs w:val="24"/>
+        </w:rPr>
+        <w:t xml:space="preserve">incongruent test values can be significantly greater than the congruent values. </w:t>
+      </w:r>
+      <w:r>
+        <w:rPr>
+          <w:rFonts w:ascii="Times New Roman" w:hAnsi="Times New Roman" w:cs="Times New Roman"/>
+          <w:sz w:val="24"/>
+          <w:szCs w:val="24"/>
+        </w:rPr>
+        <w:t>However, there are some overlapping of the data between the two variable can be seen. Therefore, to verify the data in the two variables are significantly different or not, two</w:t>
+      </w:r>
+      <w:r>
+        <w:rPr>
+          <w:rFonts w:ascii="Times New Roman" w:hAnsi="Times New Roman" w:cs="Times New Roman"/>
+          <w:sz w:val="24"/>
+          <w:szCs w:val="24"/>
+        </w:rPr>
+        <w:t>-way</w:t>
       </w:r>
       <w:r>
         <w:rPr>
@@ -1890,6 +2005,14 @@
           <w:sz w:val="24"/>
           <w:szCs w:val="24"/>
         </w:rPr>
+        <w:t xml:space="preserve"> for the means of the variables</w:t>
+      </w:r>
+      <w:r>
+        <w:rPr>
+          <w:rFonts w:ascii="Times New Roman" w:hAnsi="Times New Roman" w:cs="Times New Roman"/>
+          <w:sz w:val="24"/>
+          <w:szCs w:val="24"/>
+        </w:rPr>
         <w:t xml:space="preserve">. </w:t>
       </w:r>
       <w:r>
@@ -1903,6 +2026,7 @@
     </w:p>
     <w:p>
       <w:pPr>
+        <w:jc w:val="both"/>
         <w:rPr>
           <w:rFonts w:ascii="Times New Roman" w:hAnsi="Times New Roman" w:cs="Times New Roman"/>
           <w:sz w:val="24"/>
@@ -1956,11 +2080,28 @@
           <w:sz w:val="24"/>
           <w:szCs w:val="24"/>
         </w:rPr>
-        <w:t xml:space="preserve"> is there is no significant different between two means. </w:t>
-      </w:r>
-    </w:p>
-    <w:p>
-      <w:pPr>
+        <w:t xml:space="preserve"> is</w:t>
+      </w:r>
+      <w:r>
+        <w:rPr>
+          <w:rFonts w:ascii="Times New Roman" w:hAnsi="Times New Roman" w:cs="Times New Roman"/>
+          <w:sz w:val="24"/>
+          <w:szCs w:val="24"/>
+        </w:rPr>
+        <w:t>;</w:t>
+      </w:r>
+      <w:r>
+        <w:rPr>
+          <w:rFonts w:ascii="Times New Roman" w:hAnsi="Times New Roman" w:cs="Times New Roman"/>
+          <w:sz w:val="24"/>
+          <w:szCs w:val="24"/>
+        </w:rPr>
+        <w:t xml:space="preserve"> there is no significant different between two means. </w:t>
+      </w:r>
+    </w:p>
+    <w:p>
+      <w:pPr>
+        <w:jc w:val="center"/>
         <w:rPr>
           <w:rFonts w:ascii="Times New Roman" w:hAnsi="Times New Roman" w:cs="Times New Roman"/>
           <w:sz w:val="24"/>
@@ -2016,15 +2157,7 @@
           <w:sz w:val="24"/>
           <w:szCs w:val="24"/>
         </w:rPr>
-        <w:t xml:space="preserve"> = </w:t>
-      </w:r>
-      <w:r>
-        <w:rPr>
-          <w:rFonts w:ascii="Times New Roman" w:hAnsi="Times New Roman" w:cs="Times New Roman"/>
-          <w:sz w:val="24"/>
-          <w:szCs w:val="24"/>
-        </w:rPr>
-        <w:t>µ</w:t>
+        <w:t xml:space="preserve"> = µ</w:t>
       </w:r>
       <w:r>
         <w:rPr>
@@ -2070,6 +2203,7 @@
     </w:p>
     <w:p>
       <w:pPr>
+        <w:jc w:val="both"/>
         <w:rPr>
           <w:rFonts w:ascii="Times New Roman" w:hAnsi="Times New Roman" w:cs="Times New Roman"/>
           <w:sz w:val="24"/>
@@ -2099,11 +2233,22 @@
           <w:sz w:val="24"/>
           <w:szCs w:val="24"/>
         </w:rPr>
-        <w:t>) is,</w:t>
-      </w:r>
-    </w:p>
-    <w:p>
-      <w:pPr>
+        <w:t>) is</w:t>
+      </w:r>
+      <w:proofErr w:type="gramStart"/>
+      <w:r>
+        <w:rPr>
+          <w:rFonts w:ascii="Times New Roman" w:hAnsi="Times New Roman" w:cs="Times New Roman"/>
+          <w:sz w:val="24"/>
+          <w:szCs w:val="24"/>
+        </w:rPr>
+        <w:t>;</w:t>
+      </w:r>
+      <w:proofErr w:type="gramEnd"/>
+    </w:p>
+    <w:p>
+      <w:pPr>
+        <w:jc w:val="center"/>
         <w:rPr>
           <w:rFonts w:ascii="Times New Roman" w:hAnsi="Times New Roman" w:cs="Times New Roman"/>
           <w:i/>
@@ -2130,7 +2275,15 @@
           <w:szCs w:val="24"/>
           <w:vertAlign w:val="subscript"/>
         </w:rPr>
-        <w:t xml:space="preserve"> (</w:t>
+        <w:t xml:space="preserve"> (congruent)</w:t>
+      </w:r>
+      <w:r>
+        <w:rPr>
+          <w:rFonts w:ascii="Times New Roman" w:hAnsi="Times New Roman" w:cs="Times New Roman"/>
+          <w:sz w:val="24"/>
+          <w:szCs w:val="24"/>
+        </w:rPr>
+        <w:t xml:space="preserve"> &lt; µ </w:t>
       </w:r>
       <w:r>
         <w:rPr>
@@ -2141,39 +2294,7 @@
           <w:szCs w:val="24"/>
           <w:vertAlign w:val="subscript"/>
         </w:rPr>
-        <w:t>congruent)</w:t>
-      </w:r>
-      <w:r>
-        <w:rPr>
-          <w:rFonts w:ascii="Times New Roman" w:hAnsi="Times New Roman" w:cs="Times New Roman"/>
-          <w:sz w:val="24"/>
-          <w:szCs w:val="24"/>
-        </w:rPr>
-        <w:t xml:space="preserve"> </w:t>
-      </w:r>
-      <w:r>
-        <w:rPr>
-          <w:rFonts w:ascii="Times New Roman" w:hAnsi="Times New Roman" w:cs="Times New Roman"/>
-          <w:sz w:val="24"/>
-          <w:szCs w:val="24"/>
-        </w:rPr>
-        <w:t>&lt;</w:t>
-      </w:r>
-      <w:r>
-        <w:rPr>
-          <w:rFonts w:ascii="Times New Roman" w:hAnsi="Times New Roman" w:cs="Times New Roman"/>
-          <w:sz w:val="24"/>
-          <w:szCs w:val="24"/>
-        </w:rPr>
-        <w:t xml:space="preserve"> µ</w:t>
-      </w:r>
-      <w:r>
-        <w:rPr>
-          <w:rFonts w:ascii="Times New Roman" w:hAnsi="Times New Roman" w:cs="Times New Roman"/>
-          <w:sz w:val="24"/>
-          <w:szCs w:val="24"/>
-        </w:rPr>
-        <w:t xml:space="preserve"> </w:t>
+        <w:t>(</w:t>
       </w:r>
       <w:r>
         <w:rPr>
@@ -2184,7 +2305,7 @@
           <w:szCs w:val="24"/>
           <w:vertAlign w:val="subscript"/>
         </w:rPr>
-        <w:t>(</w:t>
+        <w:t>in</w:t>
       </w:r>
       <w:r>
         <w:rPr>
@@ -2195,7 +2316,7 @@
           <w:szCs w:val="24"/>
           <w:vertAlign w:val="subscript"/>
         </w:rPr>
-        <w:t>in</w:t>
+        <w:t>congruent)</w:t>
       </w:r>
       <w:r>
         <w:rPr>
@@ -2206,7 +2327,43 @@
           <w:szCs w:val="24"/>
           <w:vertAlign w:val="subscript"/>
         </w:rPr>
-        <w:t>congruent)</w:t>
+        <w:t>,</w:t>
+      </w:r>
+    </w:p>
+    <w:p>
+      <w:pPr>
+        <w:jc w:val="both"/>
+        <w:rPr>
+          <w:rFonts w:ascii="Times New Roman" w:hAnsi="Times New Roman" w:cs="Times New Roman"/>
+          <w:sz w:val="24"/>
+          <w:szCs w:val="24"/>
+        </w:rPr>
+      </w:pPr>
+      <w:proofErr w:type="gramStart"/>
+      <w:r>
+        <w:rPr>
+          <w:rFonts w:ascii="Times New Roman" w:hAnsi="Times New Roman" w:cs="Times New Roman"/>
+          <w:sz w:val="24"/>
+          <w:szCs w:val="24"/>
+        </w:rPr>
+        <w:t>where</w:t>
+      </w:r>
+      <w:proofErr w:type="gramEnd"/>
+      <w:r>
+        <w:rPr>
+          <w:rFonts w:ascii="Times New Roman" w:hAnsi="Times New Roman" w:cs="Times New Roman"/>
+          <w:sz w:val="24"/>
+          <w:szCs w:val="24"/>
+        </w:rPr>
+        <w:t xml:space="preserve">, </w:t>
+      </w:r>
+      <w:r>
+        <w:rPr>
+          <w:rFonts w:ascii="Times New Roman" w:hAnsi="Times New Roman" w:cs="Times New Roman"/>
+          <w:sz w:val="24"/>
+          <w:szCs w:val="24"/>
+        </w:rPr>
+        <w:t>µ</w:t>
       </w:r>
       <w:r>
         <w:rPr>
@@ -2217,42 +2374,15 @@
           <w:szCs w:val="24"/>
           <w:vertAlign w:val="subscript"/>
         </w:rPr>
-        <w:t>,</w:t>
-      </w:r>
-    </w:p>
-    <w:p>
-      <w:pPr>
-        <w:rPr>
-          <w:rFonts w:ascii="Times New Roman" w:hAnsi="Times New Roman" w:cs="Times New Roman"/>
-          <w:sz w:val="24"/>
-          <w:szCs w:val="24"/>
-        </w:rPr>
-      </w:pPr>
-      <w:proofErr w:type="gramStart"/>
-      <w:r>
-        <w:rPr>
-          <w:rFonts w:ascii="Times New Roman" w:hAnsi="Times New Roman" w:cs="Times New Roman"/>
-          <w:sz w:val="24"/>
-          <w:szCs w:val="24"/>
-        </w:rPr>
-        <w:t>where</w:t>
-      </w:r>
-      <w:proofErr w:type="gramEnd"/>
-      <w:r>
-        <w:rPr>
-          <w:rFonts w:ascii="Times New Roman" w:hAnsi="Times New Roman" w:cs="Times New Roman"/>
-          <w:sz w:val="24"/>
-          <w:szCs w:val="24"/>
-        </w:rPr>
-        <w:t xml:space="preserve">, </w:t>
-      </w:r>
-      <w:r>
-        <w:rPr>
-          <w:rFonts w:ascii="Times New Roman" w:hAnsi="Times New Roman" w:cs="Times New Roman"/>
-          <w:sz w:val="24"/>
-          <w:szCs w:val="24"/>
-        </w:rPr>
-        <w:t>µ</w:t>
+        <w:t xml:space="preserve"> (congruent)</w:t>
+      </w:r>
+      <w:r>
+        <w:rPr>
+          <w:rFonts w:ascii="Times New Roman" w:hAnsi="Times New Roman" w:cs="Times New Roman"/>
+          <w:sz w:val="24"/>
+          <w:szCs w:val="24"/>
+        </w:rPr>
+        <w:t xml:space="preserve"> and µ </w:t>
       </w:r>
       <w:r>
         <w:rPr>
@@ -2263,31 +2393,7 @@
           <w:szCs w:val="24"/>
           <w:vertAlign w:val="subscript"/>
         </w:rPr>
-        <w:t xml:space="preserve"> (congruent)</w:t>
-      </w:r>
-      <w:r>
-        <w:rPr>
-          <w:rFonts w:ascii="Times New Roman" w:hAnsi="Times New Roman" w:cs="Times New Roman"/>
-          <w:sz w:val="24"/>
-          <w:szCs w:val="24"/>
-        </w:rPr>
-        <w:t xml:space="preserve"> </w:t>
-      </w:r>
-      <w:r>
-        <w:rPr>
-          <w:rFonts w:ascii="Times New Roman" w:hAnsi="Times New Roman" w:cs="Times New Roman"/>
-          <w:sz w:val="24"/>
-          <w:szCs w:val="24"/>
-        </w:rPr>
-        <w:t>and</w:t>
-      </w:r>
-      <w:r>
-        <w:rPr>
-          <w:rFonts w:ascii="Times New Roman" w:hAnsi="Times New Roman" w:cs="Times New Roman"/>
-          <w:sz w:val="24"/>
-          <w:szCs w:val="24"/>
-        </w:rPr>
-        <w:t xml:space="preserve"> µ </w:t>
+        <w:t>(</w:t>
       </w:r>
       <w:r>
         <w:rPr>
@@ -2298,7 +2404,7 @@
           <w:szCs w:val="24"/>
           <w:vertAlign w:val="subscript"/>
         </w:rPr>
-        <w:t>(</w:t>
+        <w:t>in</w:t>
       </w:r>
       <w:r>
         <w:rPr>
@@ -2309,17 +2415,6 @@
           <w:szCs w:val="24"/>
           <w:vertAlign w:val="subscript"/>
         </w:rPr>
-        <w:t>in</w:t>
-      </w:r>
-      <w:r>
-        <w:rPr>
-          <w:rFonts w:ascii="Times New Roman" w:hAnsi="Times New Roman" w:cs="Times New Roman"/>
-          <w:i/>
-          <w:iCs/>
-          <w:sz w:val="24"/>
-          <w:szCs w:val="24"/>
-          <w:vertAlign w:val="subscript"/>
-        </w:rPr>
         <w:t>congruent)</w:t>
       </w:r>
       <w:r>
@@ -2333,60 +2428,67 @@
     </w:p>
     <w:p>
       <w:pPr>
-        <w:rPr>
-          <w:rFonts w:ascii="Times New Roman" w:hAnsi="Times New Roman" w:cs="Times New Roman"/>
-          <w:sz w:val="24"/>
-          <w:szCs w:val="24"/>
-        </w:rPr>
-      </w:pPr>
-    </w:p>
-    <w:p>
-      <w:pPr>
-        <w:rPr>
-          <w:rFonts w:ascii="Times New Roman" w:hAnsi="Times New Roman" w:cs="Times New Roman"/>
-          <w:sz w:val="24"/>
-          <w:szCs w:val="24"/>
-        </w:rPr>
-      </w:pPr>
-    </w:p>
-    <w:p>
-      <w:pPr>
-        <w:rPr>
-          <w:rFonts w:ascii="Times New Roman" w:hAnsi="Times New Roman" w:cs="Times New Roman"/>
-          <w:sz w:val="24"/>
-          <w:szCs w:val="24"/>
-        </w:rPr>
-      </w:pPr>
-    </w:p>
-    <w:p>
-      <w:pPr>
-        <w:rPr>
-          <w:rFonts w:ascii="Times New Roman" w:hAnsi="Times New Roman" w:cs="Times New Roman"/>
-          <w:sz w:val="24"/>
-          <w:szCs w:val="24"/>
-        </w:rPr>
-      </w:pPr>
-    </w:p>
-    <w:p>
-      <w:pPr>
-        <w:rPr>
-          <w:rFonts w:ascii="Times New Roman" w:hAnsi="Times New Roman" w:cs="Times New Roman"/>
-          <w:sz w:val="24"/>
-          <w:szCs w:val="24"/>
-        </w:rPr>
-      </w:pPr>
-    </w:p>
-    <w:p>
-      <w:pPr>
-        <w:rPr>
-          <w:rFonts w:ascii="Times New Roman" w:hAnsi="Times New Roman" w:cs="Times New Roman"/>
-          <w:sz w:val="24"/>
-          <w:szCs w:val="24"/>
-        </w:rPr>
-      </w:pPr>
-    </w:p>
-    <w:p>
-      <w:pPr>
+        <w:jc w:val="both"/>
+        <w:rPr>
+          <w:rFonts w:ascii="Times New Roman" w:hAnsi="Times New Roman" w:cs="Times New Roman"/>
+          <w:sz w:val="24"/>
+          <w:szCs w:val="24"/>
+        </w:rPr>
+      </w:pPr>
+    </w:p>
+    <w:p>
+      <w:pPr>
+        <w:jc w:val="both"/>
+        <w:rPr>
+          <w:rFonts w:ascii="Times New Roman" w:hAnsi="Times New Roman" w:cs="Times New Roman"/>
+          <w:sz w:val="24"/>
+          <w:szCs w:val="24"/>
+        </w:rPr>
+      </w:pPr>
+    </w:p>
+    <w:p>
+      <w:pPr>
+        <w:jc w:val="both"/>
+        <w:rPr>
+          <w:rFonts w:ascii="Times New Roman" w:hAnsi="Times New Roman" w:cs="Times New Roman"/>
+          <w:sz w:val="24"/>
+          <w:szCs w:val="24"/>
+        </w:rPr>
+      </w:pPr>
+    </w:p>
+    <w:p>
+      <w:pPr>
+        <w:jc w:val="both"/>
+        <w:rPr>
+          <w:rFonts w:ascii="Times New Roman" w:hAnsi="Times New Roman" w:cs="Times New Roman"/>
+          <w:sz w:val="24"/>
+          <w:szCs w:val="24"/>
+        </w:rPr>
+      </w:pPr>
+    </w:p>
+    <w:p>
+      <w:pPr>
+        <w:jc w:val="both"/>
+        <w:rPr>
+          <w:rFonts w:ascii="Times New Roman" w:hAnsi="Times New Roman" w:cs="Times New Roman"/>
+          <w:sz w:val="24"/>
+          <w:szCs w:val="24"/>
+        </w:rPr>
+      </w:pPr>
+    </w:p>
+    <w:p>
+      <w:pPr>
+        <w:jc w:val="both"/>
+        <w:rPr>
+          <w:rFonts w:ascii="Times New Roman" w:hAnsi="Times New Roman" w:cs="Times New Roman"/>
+          <w:sz w:val="24"/>
+          <w:szCs w:val="24"/>
+        </w:rPr>
+      </w:pPr>
+    </w:p>
+    <w:p>
+      <w:pPr>
+        <w:jc w:val="center"/>
         <w:rPr>
           <w:rFonts w:ascii="Times New Roman" w:hAnsi="Times New Roman" w:cs="Times New Roman"/>
           <w:sz w:val="24"/>
@@ -2439,12 +2541,278 @@
     </w:p>
     <w:p>
       <w:pPr>
-        <w:rPr>
-          <w:rFonts w:ascii="Times New Roman" w:hAnsi="Times New Roman" w:cs="Times New Roman"/>
-          <w:sz w:val="24"/>
-          <w:szCs w:val="24"/>
-        </w:rPr>
-      </w:pPr>
+        <w:jc w:val="both"/>
+        <w:rPr>
+          <w:rFonts w:ascii="Times New Roman" w:hAnsi="Times New Roman" w:cs="Times New Roman"/>
+          <w:sz w:val="24"/>
+          <w:szCs w:val="24"/>
+        </w:rPr>
+      </w:pPr>
+    </w:p>
+    <w:p>
+      <w:pPr>
+        <w:jc w:val="both"/>
+        <w:rPr>
+          <w:rFonts w:ascii="Times New Roman" w:hAnsi="Times New Roman" w:cs="Times New Roman"/>
+          <w:sz w:val="24"/>
+          <w:szCs w:val="24"/>
+        </w:rPr>
+      </w:pPr>
+    </w:p>
+    <w:p>
+      <w:pPr>
+        <w:jc w:val="both"/>
+        <w:rPr>
+          <w:rFonts w:ascii="Times New Roman" w:hAnsi="Times New Roman" w:cs="Times New Roman"/>
+          <w:b/>
+          <w:bCs/>
+          <w:sz w:val="24"/>
+          <w:szCs w:val="24"/>
+        </w:rPr>
+      </w:pPr>
+      <w:r>
+        <w:rPr>
+          <w:rFonts w:ascii="Times New Roman" w:hAnsi="Times New Roman" w:cs="Times New Roman"/>
+          <w:b/>
+          <w:bCs/>
+          <w:sz w:val="24"/>
+          <w:szCs w:val="24"/>
+        </w:rPr>
+        <w:t>References</w:t>
+      </w:r>
+      <w:r>
+        <w:rPr>
+          <w:rFonts w:ascii="Times New Roman" w:hAnsi="Times New Roman" w:cs="Times New Roman"/>
+          <w:b/>
+          <w:bCs/>
+          <w:sz w:val="24"/>
+          <w:szCs w:val="24"/>
+        </w:rPr>
+        <w:t>:</w:t>
+      </w:r>
+    </w:p>
+    <w:p>
+      <w:pPr>
+        <w:jc w:val="both"/>
+        <w:rPr>
+          <w:rFonts w:ascii="Times New Roman" w:hAnsi="Times New Roman" w:cs="Times New Roman"/>
+          <w:sz w:val="24"/>
+          <w:szCs w:val="24"/>
+        </w:rPr>
+      </w:pPr>
+      <w:r>
+        <w:rPr>
+          <w:rFonts w:ascii="Times New Roman" w:hAnsi="Times New Roman" w:cs="Times New Roman"/>
+          <w:sz w:val="24"/>
+          <w:szCs w:val="24"/>
+        </w:rPr>
+        <w:t>Stroop-</w:t>
+      </w:r>
+      <w:r>
+        <w:rPr>
+          <w:rFonts w:ascii="Times New Roman" w:hAnsi="Times New Roman" w:cs="Times New Roman"/>
+          <w:sz w:val="24"/>
+          <w:szCs w:val="24"/>
+        </w:rPr>
+        <w:t>test</w:t>
+      </w:r>
+      <w:r>
+        <w:rPr>
+          <w:rFonts w:ascii="Times New Roman" w:hAnsi="Times New Roman" w:cs="Times New Roman"/>
+          <w:sz w:val="24"/>
+          <w:szCs w:val="24"/>
+        </w:rPr>
+        <w:t xml:space="preserve">: </w:t>
+      </w:r>
+      <w:r>
+        <w:rPr>
+          <w:rFonts w:ascii="Times New Roman" w:hAnsi="Times New Roman" w:cs="Times New Roman"/>
+          <w:sz w:val="24"/>
+          <w:szCs w:val="24"/>
+        </w:rPr>
+        <w:t>https://faculty.washington.edu/chudler/java/timesc.html</w:t>
+      </w:r>
+    </w:p>
+    <w:p>
+      <w:pPr>
+        <w:jc w:val="both"/>
+        <w:rPr>
+          <w:rFonts w:ascii="Times New Roman" w:hAnsi="Times New Roman" w:cs="Times New Roman"/>
+          <w:sz w:val="24"/>
+          <w:szCs w:val="24"/>
+        </w:rPr>
+      </w:pPr>
+      <w:r>
+        <w:rPr>
+          <w:rFonts w:ascii="Times New Roman" w:hAnsi="Times New Roman" w:cs="Times New Roman"/>
+          <w:sz w:val="24"/>
+          <w:szCs w:val="24"/>
+        </w:rPr>
+        <w:t>SAS</w:t>
+      </w:r>
+      <w:r>
+        <w:rPr>
+          <w:rFonts w:ascii="Times New Roman" w:hAnsi="Times New Roman" w:cs="Times New Roman"/>
+          <w:sz w:val="24"/>
+          <w:szCs w:val="24"/>
+        </w:rPr>
+        <w:t>-</w:t>
+      </w:r>
+      <w:r>
+        <w:rPr>
+          <w:rFonts w:ascii="Times New Roman" w:hAnsi="Times New Roman" w:cs="Times New Roman"/>
+          <w:sz w:val="24"/>
+          <w:szCs w:val="24"/>
+        </w:rPr>
+        <w:t xml:space="preserve">9.4: </w:t>
+      </w:r>
+      <w:hyperlink r:id="rId10" w:history="1">
+        <w:r>
+          <w:rPr>
+            <w:rStyle w:val="Hyperlink"/>
+            <w:rFonts w:ascii="Times New Roman" w:hAnsi="Times New Roman" w:cs="Times New Roman"/>
+            <w:sz w:val="24"/>
+            <w:szCs w:val="24"/>
+          </w:rPr>
+          <w:t>www.sas.com/en_us/software/sas9.html</w:t>
+        </w:r>
+      </w:hyperlink>
+    </w:p>
+    <w:p>
+      <w:pPr>
+        <w:jc w:val="both"/>
+        <w:rPr>
+          <w:rFonts w:ascii="Times New Roman" w:hAnsi="Times New Roman" w:cs="Times New Roman"/>
+          <w:sz w:val="24"/>
+          <w:szCs w:val="24"/>
+        </w:rPr>
+      </w:pPr>
+      <w:r>
+        <w:rPr>
+          <w:rFonts w:ascii="Times New Roman" w:hAnsi="Times New Roman" w:cs="Times New Roman"/>
+          <w:sz w:val="24"/>
+          <w:szCs w:val="24"/>
+        </w:rPr>
+        <w:t xml:space="preserve">WiseGeek: </w:t>
+      </w:r>
+      <w:r>
+        <w:rPr>
+          <w:rFonts w:ascii="Times New Roman" w:hAnsi="Times New Roman" w:cs="Times New Roman"/>
+          <w:sz w:val="24"/>
+          <w:szCs w:val="24"/>
+        </w:rPr>
+        <w:t>www.wisegeek.org/what-is-the-stroop-effect.htm</w:t>
+      </w:r>
+    </w:p>
+    <w:p>
+      <w:pPr>
+        <w:jc w:val="both"/>
+        <w:rPr>
+          <w:rFonts w:ascii="Times New Roman" w:hAnsi="Times New Roman" w:cs="Times New Roman"/>
+          <w:color w:val="222222"/>
+          <w:sz w:val="24"/>
+          <w:szCs w:val="24"/>
+          <w:shd w:val="clear" w:color="auto" w:fill="FFFFFF"/>
+        </w:rPr>
+      </w:pPr>
+      <w:r>
+        <w:rPr>
+          <w:rFonts w:ascii="Times New Roman" w:hAnsi="Times New Roman" w:cs="Times New Roman"/>
+          <w:color w:val="222222"/>
+          <w:sz w:val="24"/>
+          <w:szCs w:val="24"/>
+          <w:shd w:val="clear" w:color="auto" w:fill="FFFFFF"/>
+        </w:rPr>
+        <w:t xml:space="preserve">Stroop, J. Ridley. </w:t>
+      </w:r>
+      <w:proofErr w:type="gramStart"/>
+      <w:r>
+        <w:rPr>
+          <w:rFonts w:ascii="Times New Roman" w:hAnsi="Times New Roman" w:cs="Times New Roman"/>
+          <w:color w:val="222222"/>
+          <w:sz w:val="24"/>
+          <w:szCs w:val="24"/>
+          <w:shd w:val="clear" w:color="auto" w:fill="FFFFFF"/>
+        </w:rPr>
+        <w:t>"Studies of interference in serial verbal reactions."</w:t>
+      </w:r>
+      <w:proofErr w:type="gramEnd"/>
+      <w:r>
+        <w:rPr>
+          <w:rFonts w:ascii="Times New Roman" w:hAnsi="Times New Roman" w:cs="Times New Roman"/>
+          <w:color w:val="222222"/>
+          <w:sz w:val="24"/>
+          <w:szCs w:val="24"/>
+          <w:shd w:val="clear" w:color="auto" w:fill="FFFFFF"/>
+        </w:rPr>
+        <w:t> </w:t>
+      </w:r>
+      <w:r>
+        <w:rPr>
+          <w:rFonts w:ascii="Times New Roman" w:hAnsi="Times New Roman" w:cs="Times New Roman"/>
+          <w:i/>
+          <w:iCs/>
+          <w:color w:val="222222"/>
+          <w:sz w:val="24"/>
+          <w:szCs w:val="24"/>
+          <w:shd w:val="clear" w:color="auto" w:fill="FFFFFF"/>
+        </w:rPr>
+        <w:t>Journal of experimental psychology</w:t>
+      </w:r>
+      <w:r>
+        <w:rPr>
+          <w:rFonts w:ascii="Times New Roman" w:hAnsi="Times New Roman" w:cs="Times New Roman"/>
+          <w:color w:val="222222"/>
+          <w:sz w:val="24"/>
+          <w:szCs w:val="24"/>
+          <w:shd w:val="clear" w:color="auto" w:fill="FFFFFF"/>
+        </w:rPr>
+        <w:t> 18.6 (1935): 643.</w:t>
+      </w:r>
+    </w:p>
+    <w:p>
+      <w:pPr>
+        <w:jc w:val="both"/>
+        <w:rPr>
+          <w:rFonts w:ascii="Times New Roman" w:hAnsi="Times New Roman" w:cs="Times New Roman"/>
+          <w:color w:val="222222"/>
+          <w:sz w:val="24"/>
+          <w:szCs w:val="24"/>
+          <w:shd w:val="clear" w:color="auto" w:fill="FFFFFF"/>
+        </w:rPr>
+      </w:pPr>
+      <w:r>
+        <w:rPr>
+          <w:rFonts w:ascii="Times New Roman" w:hAnsi="Times New Roman" w:cs="Times New Roman"/>
+          <w:color w:val="222222"/>
+          <w:sz w:val="24"/>
+          <w:szCs w:val="24"/>
+          <w:shd w:val="clear" w:color="auto" w:fill="FFFFFF"/>
+        </w:rPr>
+        <w:t xml:space="preserve">Data source: </w:t>
+      </w:r>
+      <w:r>
+        <w:rPr>
+          <w:rFonts w:ascii="Times New Roman" w:hAnsi="Times New Roman" w:cs="Times New Roman"/>
+          <w:color w:val="222222"/>
+          <w:sz w:val="24"/>
+          <w:szCs w:val="24"/>
+          <w:shd w:val="clear" w:color="auto" w:fill="FFFFFF"/>
+        </w:rPr>
+        <w:t>https://drive.google.com/file/d/0B9Yf01UaIbUgQXpYb2NhZ29yX1U/view</w:t>
+      </w:r>
+    </w:p>
+    <w:p>
+      <w:pPr>
+        <w:jc w:val="both"/>
+        <w:rPr>
+          <w:rFonts w:ascii="Times New Roman" w:hAnsi="Times New Roman" w:cs="Times New Roman"/>
+          <w:sz w:val="24"/>
+          <w:szCs w:val="24"/>
+        </w:rPr>
+      </w:pPr>
+      <w:bookmarkStart w:id="0" w:name="_GoBack"/>
+      <w:bookmarkEnd w:id="0"/>
     </w:p>
     <w:sectPr>
       <w:pgSz w:w="12240" w:h="15840"/>
@@ -2899,6 +3267,17 @@
       <w:szCs w:val="18"/>
     </w:rPr>
   </w:style>
+  <w:style w:type="character" w:styleId="Hyperlink">
+    <w:name w:val="Hyperlink"/>
+    <w:basedOn w:val="DefaultParagraphFont"/>
+    <w:uiPriority w:val="99"/>
+    <w:unhideWhenUsed/>
+    <w:rsid w:val="0057614D"/>
+    <w:rPr>
+      <w:color w:val="0563C1" w:themeColor="hyperlink"/>
+      <w:u w:val="single"/>
+    </w:rPr>
+  </w:style>
 </w:styles>
 </file>
 

</xml_diff>

<commit_message>
Updating the report 2
</commit_message>
<xml_diff>
--- a/Statistical_Analysis_of_Stroop_tests_report.docx
+++ b/Statistical_Analysis_of_Stroop_tests_report.docx
@@ -1758,25 +1758,7 @@
           <w:sz w:val="24"/>
           <w:szCs w:val="24"/>
         </w:rPr>
-        <w:t xml:space="preserve">The values of incongruent and congruent tests are independent each other, because, the test criteria </w:t>
-      </w:r>
-      <w:proofErr w:type="gramStart"/>
-      <w:r>
-        <w:rPr>
-          <w:rFonts w:ascii="Times New Roman" w:hAnsi="Times New Roman" w:cs="Times New Roman"/>
-          <w:sz w:val="24"/>
-          <w:szCs w:val="24"/>
-        </w:rPr>
-        <w:t>are</w:t>
-      </w:r>
-      <w:proofErr w:type="gramEnd"/>
-      <w:r>
-        <w:rPr>
-          <w:rFonts w:ascii="Times New Roman" w:hAnsi="Times New Roman" w:cs="Times New Roman"/>
-          <w:sz w:val="24"/>
-          <w:szCs w:val="24"/>
-        </w:rPr>
-        <w:t xml:space="preserve"> different for the tests.</w:t>
+        <w:t>The values of incongruent and congruent tests are independent each other, because, the test criteria are different for the tests.</w:t>
       </w:r>
       <w:r>
         <w:rPr>
@@ -2441,72 +2423,290 @@
         <w:jc w:val="both"/>
         <w:rPr>
           <w:rFonts w:ascii="Times New Roman" w:hAnsi="Times New Roman" w:cs="Times New Roman"/>
-          <w:sz w:val="24"/>
-          <w:szCs w:val="24"/>
-        </w:rPr>
-      </w:pPr>
-    </w:p>
-    <w:p>
-      <w:pPr>
-        <w:jc w:val="both"/>
-        <w:rPr>
-          <w:rFonts w:ascii="Times New Roman" w:hAnsi="Times New Roman" w:cs="Times New Roman"/>
-          <w:sz w:val="24"/>
-          <w:szCs w:val="24"/>
-        </w:rPr>
-      </w:pPr>
-    </w:p>
-    <w:p>
-      <w:pPr>
-        <w:jc w:val="both"/>
-        <w:rPr>
-          <w:rFonts w:ascii="Times New Roman" w:hAnsi="Times New Roman" w:cs="Times New Roman"/>
-          <w:sz w:val="24"/>
-          <w:szCs w:val="24"/>
-        </w:rPr>
-      </w:pPr>
-    </w:p>
-    <w:p>
-      <w:pPr>
-        <w:jc w:val="both"/>
-        <w:rPr>
-          <w:rFonts w:ascii="Times New Roman" w:hAnsi="Times New Roman" w:cs="Times New Roman"/>
-          <w:sz w:val="24"/>
-          <w:szCs w:val="24"/>
-        </w:rPr>
-      </w:pPr>
-    </w:p>
-    <w:p>
-      <w:pPr>
-        <w:jc w:val="both"/>
-        <w:rPr>
-          <w:rFonts w:ascii="Times New Roman" w:hAnsi="Times New Roman" w:cs="Times New Roman"/>
-          <w:sz w:val="24"/>
-          <w:szCs w:val="24"/>
-        </w:rPr>
-      </w:pPr>
-    </w:p>
-    <w:p>
-      <w:pPr>
+          <w:b/>
+          <w:bCs/>
+          <w:sz w:val="24"/>
+          <w:szCs w:val="24"/>
+        </w:rPr>
+      </w:pPr>
+      <w:r>
+        <w:rPr>
+          <w:rFonts w:ascii="Times New Roman" w:hAnsi="Times New Roman" w:cs="Times New Roman"/>
+          <w:b/>
+          <w:bCs/>
+          <w:sz w:val="24"/>
+          <w:szCs w:val="24"/>
+        </w:rPr>
+        <w:t>Two sample t-test results</w:t>
+      </w:r>
+    </w:p>
+    <w:p>
+      <w:pPr>
+        <w:jc w:val="both"/>
+        <w:rPr>
+          <w:rFonts w:ascii="Times New Roman" w:hAnsi="Times New Roman" w:cs="Times New Roman"/>
+          <w:sz w:val="24"/>
+          <w:szCs w:val="24"/>
+        </w:rPr>
+      </w:pPr>
+      <w:r>
+        <w:rPr>
+          <w:rFonts w:ascii="Times New Roman" w:hAnsi="Times New Roman" w:cs="Times New Roman"/>
+          <w:b/>
+          <w:bCs/>
+          <w:sz w:val="24"/>
+          <w:szCs w:val="24"/>
+        </w:rPr>
+        <w:tab/>
+      </w:r>
+      <w:r>
+        <w:rPr>
+          <w:rFonts w:ascii="Times New Roman" w:hAnsi="Times New Roman" w:cs="Times New Roman"/>
+          <w:sz w:val="24"/>
+          <w:szCs w:val="24"/>
+        </w:rPr>
+        <w:t>The</w:t>
+      </w:r>
+      <w:r>
+        <w:rPr>
+          <w:rFonts w:ascii="Times New Roman" w:hAnsi="Times New Roman" w:cs="Times New Roman"/>
+          <w:sz w:val="24"/>
+          <w:szCs w:val="24"/>
+        </w:rPr>
+        <w:t xml:space="preserve"> </w:t>
+      </w:r>
+      <w:r>
+        <w:rPr>
+          <w:rFonts w:ascii="Times New Roman" w:hAnsi="Times New Roman" w:cs="Times New Roman"/>
+          <w:sz w:val="24"/>
+          <w:szCs w:val="24"/>
+        </w:rPr>
+        <w:t xml:space="preserve">SAS t-test procedure was set to </w:t>
+      </w:r>
+      <w:r>
+        <w:rPr>
+          <w:rFonts w:ascii="Times New Roman" w:hAnsi="Times New Roman" w:cs="Times New Roman"/>
+          <w:sz w:val="24"/>
+          <w:szCs w:val="24"/>
+        </w:rPr>
+        <w:t xml:space="preserve">check the null hypothesis and compare the t-values at the lower level of 95% confidence level. </w:t>
+      </w:r>
+      <w:r>
+        <w:rPr>
+          <w:rFonts w:ascii="Times New Roman" w:hAnsi="Times New Roman" w:cs="Times New Roman"/>
+          <w:sz w:val="24"/>
+          <w:szCs w:val="24"/>
+        </w:rPr>
+        <w:t xml:space="preserve">The calculated results </w:t>
+      </w:r>
+      <w:proofErr w:type="gramStart"/>
+      <w:r>
+        <w:rPr>
+          <w:rFonts w:ascii="Times New Roman" w:hAnsi="Times New Roman" w:cs="Times New Roman"/>
+          <w:sz w:val="24"/>
+          <w:szCs w:val="24"/>
+        </w:rPr>
+        <w:t>are discussed</w:t>
+      </w:r>
+      <w:proofErr w:type="gramEnd"/>
+      <w:r>
+        <w:rPr>
+          <w:rFonts w:ascii="Times New Roman" w:hAnsi="Times New Roman" w:cs="Times New Roman"/>
+          <w:sz w:val="24"/>
+          <w:szCs w:val="24"/>
+        </w:rPr>
+        <w:t xml:space="preserve"> below. </w:t>
+      </w:r>
+      <w:r>
+        <w:rPr>
+          <w:rFonts w:ascii="Times New Roman" w:hAnsi="Times New Roman" w:cs="Times New Roman"/>
+          <w:sz w:val="24"/>
+          <w:szCs w:val="24"/>
+        </w:rPr>
+        <w:t xml:space="preserve"> </w:t>
+      </w:r>
+      <w:r>
+        <w:rPr>
+          <w:rFonts w:ascii="Times New Roman" w:hAnsi="Times New Roman" w:cs="Times New Roman"/>
+          <w:sz w:val="24"/>
+          <w:szCs w:val="24"/>
+        </w:rPr>
+        <w:t xml:space="preserve">  </w:t>
+      </w:r>
+    </w:p>
+    <w:p>
+      <w:pPr>
+        <w:jc w:val="both"/>
+        <w:rPr>
+          <w:rFonts w:ascii="Times New Roman" w:hAnsi="Times New Roman" w:cs="Times New Roman"/>
+          <w:sz w:val="24"/>
+          <w:szCs w:val="24"/>
+        </w:rPr>
+      </w:pPr>
+      <w:r>
+        <w:rPr>
+          <w:rFonts w:ascii="Times New Roman" w:hAnsi="Times New Roman" w:cs="Times New Roman"/>
+          <w:sz w:val="24"/>
+          <w:szCs w:val="24"/>
+        </w:rPr>
+        <w:tab/>
+        <w:t>The upper 95% confidence intervals are 12.548 and 19.990, and the lower 95% confidence intervals are</w:t>
+      </w:r>
+      <w:r>
+        <w:rPr>
+          <w:rFonts w:ascii="Times New Roman" w:hAnsi="Times New Roman" w:cs="Times New Roman"/>
+          <w:sz w:val="24"/>
+          <w:szCs w:val="24"/>
+        </w:rPr>
+        <w:t xml:space="preserve"> 2.766 and 3.728  (Table 3) for the variables congruent an incongruent, respectively. </w:t>
+      </w:r>
+    </w:p>
+    <w:p>
+      <w:pPr>
+        <w:jc w:val="both"/>
+        <w:rPr>
+          <w:rFonts w:ascii="Times New Roman" w:hAnsi="Times New Roman" w:cs="Times New Roman"/>
+          <w:sz w:val="24"/>
+          <w:szCs w:val="24"/>
+        </w:rPr>
+      </w:pPr>
+      <w:r>
+        <w:rPr>
+          <w:rFonts w:ascii="Times New Roman" w:hAnsi="Times New Roman" w:cs="Times New Roman"/>
+          <w:sz w:val="24"/>
+          <w:szCs w:val="24"/>
+        </w:rPr>
+        <w:t>The t-values for both Pooled and Satterthwaite methods are -6.53</w:t>
+      </w:r>
+      <w:r>
+        <w:rPr>
+          <w:rFonts w:ascii="Times New Roman" w:hAnsi="Times New Roman" w:cs="Times New Roman"/>
+          <w:sz w:val="24"/>
+          <w:szCs w:val="24"/>
+        </w:rPr>
+        <w:t>. The P-values for both methods are less than 0.0001</w:t>
+      </w:r>
+      <w:r>
+        <w:rPr>
+          <w:rFonts w:ascii="Times New Roman" w:hAnsi="Times New Roman" w:cs="Times New Roman"/>
+          <w:sz w:val="24"/>
+          <w:szCs w:val="24"/>
+        </w:rPr>
+        <w:t xml:space="preserve"> (Table 4)</w:t>
+      </w:r>
+      <w:r>
+        <w:rPr>
+          <w:rFonts w:ascii="Times New Roman" w:hAnsi="Times New Roman" w:cs="Times New Roman"/>
+          <w:sz w:val="24"/>
+          <w:szCs w:val="24"/>
+        </w:rPr>
+        <w:t xml:space="preserve">. </w:t>
+      </w:r>
+    </w:p>
+    <w:p>
+      <w:pPr>
+        <w:pStyle w:val="Caption"/>
+        <w:keepNext/>
         <w:jc w:val="center"/>
         <w:rPr>
           <w:rFonts w:ascii="Times New Roman" w:hAnsi="Times New Roman" w:cs="Times New Roman"/>
-          <w:sz w:val="24"/>
-          <w:szCs w:val="24"/>
-        </w:rPr>
-      </w:pPr>
+          <w:color w:val="auto"/>
+          <w:sz w:val="24"/>
+          <w:szCs w:val="24"/>
+        </w:rPr>
+      </w:pPr>
+      <w:r>
+        <w:rPr>
+          <w:rFonts w:ascii="Times New Roman" w:hAnsi="Times New Roman" w:cs="Times New Roman"/>
+          <w:color w:val="auto"/>
+          <w:sz w:val="24"/>
+          <w:szCs w:val="24"/>
+        </w:rPr>
+        <w:t xml:space="preserve">Table </w:t>
+      </w:r>
+      <w:r>
+        <w:rPr>
+          <w:rFonts w:ascii="Times New Roman" w:hAnsi="Times New Roman" w:cs="Times New Roman"/>
+          <w:color w:val="auto"/>
+          <w:sz w:val="24"/>
+          <w:szCs w:val="24"/>
+        </w:rPr>
+        <w:fldChar w:fldCharType="begin"/>
+      </w:r>
+      <w:r>
+        <w:rPr>
+          <w:rFonts w:ascii="Times New Roman" w:hAnsi="Times New Roman" w:cs="Times New Roman"/>
+          <w:color w:val="auto"/>
+          <w:sz w:val="24"/>
+          <w:szCs w:val="24"/>
+        </w:rPr>
+        <w:instrText xml:space="preserve"> SEQ Table \* ARABIC </w:instrText>
+      </w:r>
+      <w:r>
+        <w:rPr>
+          <w:rFonts w:ascii="Times New Roman" w:hAnsi="Times New Roman" w:cs="Times New Roman"/>
+          <w:color w:val="auto"/>
+          <w:sz w:val="24"/>
+          <w:szCs w:val="24"/>
+        </w:rPr>
+        <w:fldChar w:fldCharType="separate"/>
+      </w:r>
       <w:r>
         <w:rPr>
           <w:rFonts w:ascii="Times New Roman" w:hAnsi="Times New Roman" w:cs="Times New Roman"/>
           <w:noProof/>
-          <w:sz w:val="24"/>
-          <w:szCs w:val="24"/>
+          <w:color w:val="auto"/>
+          <w:sz w:val="24"/>
+          <w:szCs w:val="24"/>
+        </w:rPr>
+        <w:t>3</w:t>
+      </w:r>
+      <w:r>
+        <w:rPr>
+          <w:rFonts w:ascii="Times New Roman" w:hAnsi="Times New Roman" w:cs="Times New Roman"/>
+          <w:color w:val="auto"/>
+          <w:sz w:val="24"/>
+          <w:szCs w:val="24"/>
+        </w:rPr>
+        <w:fldChar w:fldCharType="end"/>
+      </w:r>
+      <w:r>
+        <w:rPr>
+          <w:rFonts w:ascii="Times New Roman" w:hAnsi="Times New Roman" w:cs="Times New Roman"/>
+          <w:color w:val="auto"/>
+          <w:sz w:val="24"/>
+          <w:szCs w:val="24"/>
+        </w:rPr>
+        <w:t>: 95% confidence levels</w:t>
+      </w:r>
+      <w:r>
+        <w:rPr>
+          <w:rFonts w:ascii="Times New Roman" w:hAnsi="Times New Roman" w:cs="Times New Roman"/>
+          <w:color w:val="auto"/>
+          <w:sz w:val="24"/>
+          <w:szCs w:val="24"/>
+        </w:rPr>
+        <w:t xml:space="preserve"> for means of the variables congruent and incongruent</w:t>
+      </w:r>
+    </w:p>
+    <w:p>
+      <w:pPr>
+        <w:jc w:val="center"/>
+        <w:rPr>
+          <w:rFonts w:ascii="Times New Roman" w:hAnsi="Times New Roman" w:cs="Times New Roman"/>
+          <w:sz w:val="24"/>
+          <w:szCs w:val="24"/>
+        </w:rPr>
+      </w:pPr>
+      <w:r>
+        <w:rPr>
+          <w:noProof/>
         </w:rPr>
         <w:drawing>
-          <wp:inline distT="0" distB="0" distL="0" distR="0" wp14:anchorId="4320A5E2" wp14:editId="7FED41F2">
-            <wp:extent cx="4543280" cy="3438525"/>
-            <wp:effectExtent l="0" t="0" r="0" b="0"/>
-            <wp:docPr id="6" name="Picture 6"/>
+          <wp:inline distT="0" distB="0" distL="0" distR="0" wp14:anchorId="635AE28F" wp14:editId="294900E1">
+            <wp:extent cx="5124450" cy="1438275"/>
+            <wp:effectExtent l="0" t="0" r="0" b="9525"/>
+            <wp:docPr id="8" name="Picture 8"/>
             <wp:cNvGraphicFramePr>
               <a:graphicFrameLocks xmlns:a="http://schemas.openxmlformats.org/drawingml/2006/main" noChangeAspect="1"/>
             </wp:cNvGraphicFramePr>
@@ -2526,7 +2726,7 @@
                   <pic:spPr>
                     <a:xfrm>
                       <a:off x="0" y="0"/>
-                      <a:ext cx="4549886" cy="3443524"/>
+                      <a:ext cx="5124450" cy="1438275"/>
                     </a:xfrm>
                     <a:prstGeom prst="rect">
                       <a:avLst/>
@@ -2541,13 +2741,260 @@
     </w:p>
     <w:p>
       <w:pPr>
-        <w:jc w:val="both"/>
-        <w:rPr>
-          <w:rFonts w:ascii="Times New Roman" w:hAnsi="Times New Roman" w:cs="Times New Roman"/>
-          <w:sz w:val="24"/>
-          <w:szCs w:val="24"/>
-        </w:rPr>
-      </w:pPr>
+        <w:pStyle w:val="Caption"/>
+        <w:keepNext/>
+        <w:jc w:val="center"/>
+        <w:rPr>
+          <w:rFonts w:ascii="Times New Roman" w:hAnsi="Times New Roman" w:cs="Times New Roman"/>
+          <w:color w:val="auto"/>
+          <w:sz w:val="24"/>
+          <w:szCs w:val="24"/>
+        </w:rPr>
+      </w:pPr>
+      <w:r>
+        <w:rPr>
+          <w:rFonts w:ascii="Times New Roman" w:hAnsi="Times New Roman" w:cs="Times New Roman"/>
+          <w:color w:val="auto"/>
+          <w:sz w:val="24"/>
+          <w:szCs w:val="24"/>
+        </w:rPr>
+        <w:t xml:space="preserve">Table </w:t>
+      </w:r>
+      <w:r>
+        <w:rPr>
+          <w:rFonts w:ascii="Times New Roman" w:hAnsi="Times New Roman" w:cs="Times New Roman"/>
+          <w:color w:val="auto"/>
+          <w:sz w:val="24"/>
+          <w:szCs w:val="24"/>
+        </w:rPr>
+        <w:fldChar w:fldCharType="begin"/>
+      </w:r>
+      <w:r>
+        <w:rPr>
+          <w:rFonts w:ascii="Times New Roman" w:hAnsi="Times New Roman" w:cs="Times New Roman"/>
+          <w:color w:val="auto"/>
+          <w:sz w:val="24"/>
+          <w:szCs w:val="24"/>
+        </w:rPr>
+        <w:instrText xml:space="preserve"> SEQ Table \* ARABIC </w:instrText>
+      </w:r>
+      <w:r>
+        <w:rPr>
+          <w:rFonts w:ascii="Times New Roman" w:hAnsi="Times New Roman" w:cs="Times New Roman"/>
+          <w:color w:val="auto"/>
+          <w:sz w:val="24"/>
+          <w:szCs w:val="24"/>
+        </w:rPr>
+        <w:fldChar w:fldCharType="separate"/>
+      </w:r>
+      <w:r>
+        <w:rPr>
+          <w:rFonts w:ascii="Times New Roman" w:hAnsi="Times New Roman" w:cs="Times New Roman"/>
+          <w:noProof/>
+          <w:color w:val="auto"/>
+          <w:sz w:val="24"/>
+          <w:szCs w:val="24"/>
+        </w:rPr>
+        <w:t>4</w:t>
+      </w:r>
+      <w:r>
+        <w:rPr>
+          <w:rFonts w:ascii="Times New Roman" w:hAnsi="Times New Roman" w:cs="Times New Roman"/>
+          <w:color w:val="auto"/>
+          <w:sz w:val="24"/>
+          <w:szCs w:val="24"/>
+        </w:rPr>
+        <w:fldChar w:fldCharType="end"/>
+      </w:r>
+      <w:r>
+        <w:rPr>
+          <w:rFonts w:ascii="Times New Roman" w:hAnsi="Times New Roman" w:cs="Times New Roman"/>
+          <w:color w:val="auto"/>
+          <w:sz w:val="24"/>
+          <w:szCs w:val="24"/>
+        </w:rPr>
+        <w:t>: T-test results</w:t>
+      </w:r>
+    </w:p>
+    <w:p>
+      <w:pPr>
+        <w:jc w:val="center"/>
+        <w:rPr>
+          <w:rFonts w:ascii="Times New Roman" w:hAnsi="Times New Roman" w:cs="Times New Roman"/>
+          <w:sz w:val="24"/>
+          <w:szCs w:val="24"/>
+        </w:rPr>
+      </w:pPr>
+      <w:r>
+        <w:rPr>
+          <w:noProof/>
+        </w:rPr>
+        <w:drawing>
+          <wp:inline distT="0" distB="0" distL="0" distR="0" wp14:anchorId="1511A19D" wp14:editId="3C24AD7C">
+            <wp:extent cx="3286125" cy="942975"/>
+            <wp:effectExtent l="0" t="0" r="9525" b="9525"/>
+            <wp:docPr id="9" name="Picture 9"/>
+            <wp:cNvGraphicFramePr>
+              <a:graphicFrameLocks xmlns:a="http://schemas.openxmlformats.org/drawingml/2006/main" noChangeAspect="1"/>
+            </wp:cNvGraphicFramePr>
+            <a:graphic xmlns:a="http://schemas.openxmlformats.org/drawingml/2006/main">
+              <a:graphicData uri="http://schemas.openxmlformats.org/drawingml/2006/picture">
+                <pic:pic xmlns:pic="http://schemas.openxmlformats.org/drawingml/2006/picture">
+                  <pic:nvPicPr>
+                    <pic:cNvPr id="1" name=""/>
+                    <pic:cNvPicPr/>
+                  </pic:nvPicPr>
+                  <pic:blipFill>
+                    <a:blip r:embed="rId10"/>
+                    <a:stretch>
+                      <a:fillRect/>
+                    </a:stretch>
+                  </pic:blipFill>
+                  <pic:spPr>
+                    <a:xfrm>
+                      <a:off x="0" y="0"/>
+                      <a:ext cx="3286125" cy="942975"/>
+                    </a:xfrm>
+                    <a:prstGeom prst="rect">
+                      <a:avLst/>
+                    </a:prstGeom>
+                  </pic:spPr>
+                </pic:pic>
+              </a:graphicData>
+            </a:graphic>
+          </wp:inline>
+        </w:drawing>
+      </w:r>
+    </w:p>
+    <w:p>
+      <w:pPr>
+        <w:ind w:firstLine="720"/>
+        <w:jc w:val="both"/>
+        <w:rPr>
+          <w:rFonts w:ascii="Times New Roman" w:hAnsi="Times New Roman" w:cs="Times New Roman"/>
+          <w:sz w:val="24"/>
+          <w:szCs w:val="24"/>
+        </w:rPr>
+      </w:pPr>
+      <w:r>
+        <w:rPr>
+          <w:rFonts w:ascii="Times New Roman" w:hAnsi="Times New Roman" w:cs="Times New Roman"/>
+          <w:sz w:val="24"/>
+          <w:szCs w:val="24"/>
+        </w:rPr>
+        <w:lastRenderedPageBreak/>
+        <w:t>Since the p-value is less than 0.05</w:t>
+      </w:r>
+      <w:r>
+        <w:rPr>
+          <w:rFonts w:ascii="Times New Roman" w:hAnsi="Times New Roman" w:cs="Times New Roman"/>
+          <w:sz w:val="24"/>
+          <w:szCs w:val="24"/>
+        </w:rPr>
+        <w:t xml:space="preserve">, null hypothesis </w:t>
+      </w:r>
+      <w:proofErr w:type="gramStart"/>
+      <w:r>
+        <w:rPr>
+          <w:rFonts w:ascii="Times New Roman" w:hAnsi="Times New Roman" w:cs="Times New Roman"/>
+          <w:sz w:val="24"/>
+          <w:szCs w:val="24"/>
+        </w:rPr>
+        <w:t>is rejected</w:t>
+      </w:r>
+      <w:proofErr w:type="gramEnd"/>
+      <w:r>
+        <w:rPr>
+          <w:rFonts w:ascii="Times New Roman" w:hAnsi="Times New Roman" w:cs="Times New Roman"/>
+          <w:sz w:val="24"/>
+          <w:szCs w:val="24"/>
+        </w:rPr>
+        <w:t>. Therefore, alternative hypothesis (</w:t>
+      </w:r>
+      <w:r>
+        <w:rPr>
+          <w:rFonts w:ascii="Times New Roman" w:hAnsi="Times New Roman" w:cs="Times New Roman"/>
+          <w:sz w:val="24"/>
+          <w:szCs w:val="24"/>
+        </w:rPr>
+        <w:t>µ</w:t>
+      </w:r>
+      <w:r>
+        <w:rPr>
+          <w:rFonts w:ascii="Times New Roman" w:hAnsi="Times New Roman" w:cs="Times New Roman"/>
+          <w:i/>
+          <w:iCs/>
+          <w:sz w:val="24"/>
+          <w:szCs w:val="24"/>
+          <w:vertAlign w:val="subscript"/>
+        </w:rPr>
+        <w:t xml:space="preserve"> (congruent)</w:t>
+      </w:r>
+      <w:r>
+        <w:rPr>
+          <w:rFonts w:ascii="Times New Roman" w:hAnsi="Times New Roman" w:cs="Times New Roman"/>
+          <w:sz w:val="24"/>
+          <w:szCs w:val="24"/>
+        </w:rPr>
+        <w:t xml:space="preserve"> &lt; µ </w:t>
+      </w:r>
+      <w:r>
+        <w:rPr>
+          <w:rFonts w:ascii="Times New Roman" w:hAnsi="Times New Roman" w:cs="Times New Roman"/>
+          <w:i/>
+          <w:iCs/>
+          <w:sz w:val="24"/>
+          <w:szCs w:val="24"/>
+          <w:vertAlign w:val="subscript"/>
+        </w:rPr>
+        <w:t>(</w:t>
+      </w:r>
+      <w:r>
+        <w:rPr>
+          <w:rFonts w:ascii="Times New Roman" w:hAnsi="Times New Roman" w:cs="Times New Roman"/>
+          <w:i/>
+          <w:iCs/>
+          <w:sz w:val="24"/>
+          <w:szCs w:val="24"/>
+          <w:vertAlign w:val="subscript"/>
+        </w:rPr>
+        <w:t>in</w:t>
+      </w:r>
+      <w:r>
+        <w:rPr>
+          <w:rFonts w:ascii="Times New Roman" w:hAnsi="Times New Roman" w:cs="Times New Roman"/>
+          <w:i/>
+          <w:iCs/>
+          <w:sz w:val="24"/>
+          <w:szCs w:val="24"/>
+          <w:vertAlign w:val="subscript"/>
+        </w:rPr>
+        <w:t>congruent)</w:t>
+      </w:r>
+      <w:r>
+        <w:rPr>
+          <w:rFonts w:ascii="Times New Roman" w:hAnsi="Times New Roman" w:cs="Times New Roman"/>
+          <w:sz w:val="24"/>
+          <w:szCs w:val="24"/>
+        </w:rPr>
+        <w:t xml:space="preserve">) can be accepted. </w:t>
+      </w:r>
+      <w:r>
+        <w:rPr>
+          <w:rFonts w:ascii="Times New Roman" w:hAnsi="Times New Roman" w:cs="Times New Roman"/>
+          <w:sz w:val="24"/>
+          <w:szCs w:val="24"/>
+        </w:rPr>
+        <w:t>In other words, the mean of the variable congruent</w:t>
+      </w:r>
+      <w:r>
+        <w:rPr>
+          <w:rFonts w:ascii="Times New Roman" w:hAnsi="Times New Roman" w:cs="Times New Roman"/>
+          <w:sz w:val="24"/>
+          <w:szCs w:val="24"/>
+        </w:rPr>
+        <w:t xml:space="preserve"> is significantly smaller than that of incongruent variable. </w:t>
+      </w:r>
     </w:p>
     <w:p>
       <w:pPr>
@@ -2578,9 +3025,187 @@
           <w:sz w:val="24"/>
           <w:szCs w:val="24"/>
         </w:rPr>
-        <w:t>References</w:t>
-      </w:r>
-      <w:r>
+        <w:t>Remarks</w:t>
+      </w:r>
+    </w:p>
+    <w:p>
+      <w:pPr>
+        <w:ind w:firstLine="720"/>
+        <w:jc w:val="both"/>
+        <w:rPr>
+          <w:rFonts w:ascii="Times New Roman" w:hAnsi="Times New Roman" w:cs="Times New Roman"/>
+          <w:sz w:val="24"/>
+          <w:szCs w:val="24"/>
+        </w:rPr>
+      </w:pPr>
+      <w:r>
+        <w:rPr>
+          <w:rFonts w:ascii="Times New Roman" w:hAnsi="Times New Roman" w:cs="Times New Roman"/>
+          <w:sz w:val="24"/>
+          <w:szCs w:val="24"/>
+        </w:rPr>
+        <w:t>Since null hypothesis</w:t>
+      </w:r>
+      <w:r>
+        <w:rPr>
+          <w:rFonts w:ascii="Times New Roman" w:hAnsi="Times New Roman" w:cs="Times New Roman"/>
+          <w:sz w:val="24"/>
+          <w:szCs w:val="24"/>
+        </w:rPr>
+        <w:t xml:space="preserve"> </w:t>
+      </w:r>
+      <w:proofErr w:type="gramStart"/>
+      <w:r>
+        <w:rPr>
+          <w:rFonts w:ascii="Times New Roman" w:hAnsi="Times New Roman" w:cs="Times New Roman"/>
+          <w:sz w:val="24"/>
+          <w:szCs w:val="24"/>
+        </w:rPr>
+        <w:t>is</w:t>
+      </w:r>
+      <w:r>
+        <w:rPr>
+          <w:rFonts w:ascii="Times New Roman" w:hAnsi="Times New Roman" w:cs="Times New Roman"/>
+          <w:sz w:val="24"/>
+          <w:szCs w:val="24"/>
+        </w:rPr>
+        <w:t xml:space="preserve"> rejected</w:t>
+      </w:r>
+      <w:proofErr w:type="gramEnd"/>
+      <w:r>
+        <w:rPr>
+          <w:rFonts w:ascii="Times New Roman" w:hAnsi="Times New Roman" w:cs="Times New Roman"/>
+          <w:sz w:val="24"/>
+          <w:szCs w:val="24"/>
+        </w:rPr>
+        <w:t xml:space="preserve">, the different between the test results were confirmed to be significantly different. </w:t>
+      </w:r>
+      <w:r>
+        <w:rPr>
+          <w:rFonts w:ascii="Times New Roman" w:hAnsi="Times New Roman" w:cs="Times New Roman"/>
+          <w:sz w:val="24"/>
+          <w:szCs w:val="24"/>
+        </w:rPr>
+        <w:t>That is</w:t>
+      </w:r>
+      <w:r>
+        <w:rPr>
+          <w:rFonts w:ascii="Times New Roman" w:hAnsi="Times New Roman" w:cs="Times New Roman"/>
+          <w:sz w:val="24"/>
+          <w:szCs w:val="24"/>
+        </w:rPr>
+        <w:t>,</w:t>
+      </w:r>
+      <w:r>
+        <w:rPr>
+          <w:rFonts w:ascii="Times New Roman" w:hAnsi="Times New Roman" w:cs="Times New Roman"/>
+          <w:sz w:val="24"/>
+          <w:szCs w:val="24"/>
+        </w:rPr>
+        <w:t xml:space="preserve"> </w:t>
+      </w:r>
+      <w:r>
+        <w:rPr>
+          <w:rFonts w:ascii="Times New Roman" w:hAnsi="Times New Roman" w:cs="Times New Roman"/>
+          <w:sz w:val="24"/>
+          <w:szCs w:val="24"/>
+        </w:rPr>
+        <w:t xml:space="preserve">the </w:t>
+      </w:r>
+      <w:r>
+        <w:rPr>
+          <w:rFonts w:ascii="Times New Roman" w:hAnsi="Times New Roman" w:cs="Times New Roman"/>
+          <w:sz w:val="24"/>
+          <w:szCs w:val="24"/>
+        </w:rPr>
+        <w:t xml:space="preserve">congruent Stroop tasks take significantly less time than the incongruent test tasks. </w:t>
+      </w:r>
+    </w:p>
+    <w:p>
+      <w:pPr>
+        <w:jc w:val="both"/>
+        <w:rPr>
+          <w:rFonts w:ascii="Times New Roman" w:hAnsi="Times New Roman" w:cs="Times New Roman"/>
+          <w:sz w:val="24"/>
+          <w:szCs w:val="24"/>
+        </w:rPr>
+      </w:pPr>
+    </w:p>
+    <w:p>
+      <w:pPr>
+        <w:jc w:val="both"/>
+        <w:rPr>
+          <w:rFonts w:ascii="Times New Roman" w:hAnsi="Times New Roman" w:cs="Times New Roman"/>
+          <w:sz w:val="24"/>
+          <w:szCs w:val="24"/>
+        </w:rPr>
+      </w:pPr>
+      <w:bookmarkStart w:id="0" w:name="_GoBack"/>
+      <w:bookmarkEnd w:id="0"/>
+    </w:p>
+    <w:p>
+      <w:pPr>
+        <w:jc w:val="both"/>
+        <w:rPr>
+          <w:rFonts w:ascii="Times New Roman" w:hAnsi="Times New Roman" w:cs="Times New Roman"/>
+          <w:sz w:val="24"/>
+          <w:szCs w:val="24"/>
+        </w:rPr>
+      </w:pPr>
+    </w:p>
+    <w:p>
+      <w:pPr>
+        <w:jc w:val="both"/>
+        <w:rPr>
+          <w:rFonts w:ascii="Times New Roman" w:hAnsi="Times New Roman" w:cs="Times New Roman"/>
+          <w:sz w:val="24"/>
+          <w:szCs w:val="24"/>
+        </w:rPr>
+      </w:pPr>
+    </w:p>
+    <w:p>
+      <w:pPr>
+        <w:jc w:val="both"/>
+        <w:rPr>
+          <w:rFonts w:ascii="Times New Roman" w:hAnsi="Times New Roman" w:cs="Times New Roman"/>
+          <w:sz w:val="24"/>
+          <w:szCs w:val="24"/>
+        </w:rPr>
+      </w:pPr>
+    </w:p>
+    <w:p>
+      <w:pPr>
+        <w:jc w:val="center"/>
+        <w:rPr>
+          <w:rFonts w:ascii="Times New Roman" w:hAnsi="Times New Roman" w:cs="Times New Roman"/>
+          <w:sz w:val="24"/>
+          <w:szCs w:val="24"/>
+        </w:rPr>
+      </w:pPr>
+    </w:p>
+    <w:p>
+      <w:pPr>
+        <w:jc w:val="both"/>
+        <w:rPr>
+          <w:rFonts w:ascii="Times New Roman" w:hAnsi="Times New Roman" w:cs="Times New Roman"/>
+          <w:sz w:val="24"/>
+          <w:szCs w:val="24"/>
+        </w:rPr>
+      </w:pPr>
+    </w:p>
+    <w:p>
+      <w:pPr>
+        <w:jc w:val="both"/>
+        <w:rPr>
+          <w:rFonts w:ascii="Times New Roman" w:hAnsi="Times New Roman" w:cs="Times New Roman"/>
+          <w:sz w:val="24"/>
+          <w:szCs w:val="24"/>
+        </w:rPr>
+      </w:pPr>
+    </w:p>
+    <w:p>
+      <w:pPr>
+        <w:jc w:val="both"/>
         <w:rPr>
           <w:rFonts w:ascii="Times New Roman" w:hAnsi="Times New Roman" w:cs="Times New Roman"/>
           <w:b/>
@@ -2588,6 +3213,25 @@
           <w:sz w:val="24"/>
           <w:szCs w:val="24"/>
         </w:rPr>
+      </w:pPr>
+      <w:r>
+        <w:rPr>
+          <w:rFonts w:ascii="Times New Roman" w:hAnsi="Times New Roman" w:cs="Times New Roman"/>
+          <w:b/>
+          <w:bCs/>
+          <w:sz w:val="24"/>
+          <w:szCs w:val="24"/>
+        </w:rPr>
+        <w:t>References</w:t>
+      </w:r>
+      <w:r>
+        <w:rPr>
+          <w:rFonts w:ascii="Times New Roman" w:hAnsi="Times New Roman" w:cs="Times New Roman"/>
+          <w:b/>
+          <w:bCs/>
+          <w:sz w:val="24"/>
+          <w:szCs w:val="24"/>
+        </w:rPr>
         <w:t>:</w:t>
       </w:r>
     </w:p>
@@ -2666,7 +3310,7 @@
         </w:rPr>
         <w:t xml:space="preserve">9.4: </w:t>
       </w:r>
-      <w:hyperlink r:id="rId10" w:history="1">
+      <w:hyperlink r:id="rId11" w:history="1">
         <w:r>
           <w:rPr>
             <w:rStyle w:val="Hyperlink"/>
@@ -2715,6 +3359,7 @@
           <w:shd w:val="clear" w:color="auto" w:fill="FFFFFF"/>
         </w:rPr>
       </w:pPr>
+      <w:proofErr w:type="gramStart"/>
       <w:r>
         <w:rPr>
           <w:rFonts w:ascii="Times New Roman" w:hAnsi="Times New Roman" w:cs="Times New Roman"/>
@@ -2723,7 +3368,28 @@
           <w:szCs w:val="24"/>
           <w:shd w:val="clear" w:color="auto" w:fill="FFFFFF"/>
         </w:rPr>
-        <w:t xml:space="preserve">Stroop, J. Ridley. </w:t>
+        <w:t xml:space="preserve">The Stroop test original paper: </w:t>
+      </w:r>
+      <w:r>
+        <w:rPr>
+          <w:rFonts w:ascii="Times New Roman" w:hAnsi="Times New Roman" w:cs="Times New Roman"/>
+          <w:color w:val="222222"/>
+          <w:sz w:val="24"/>
+          <w:szCs w:val="24"/>
+          <w:shd w:val="clear" w:color="auto" w:fill="FFFFFF"/>
+        </w:rPr>
+        <w:t>Stroop, J. Ridley.</w:t>
+      </w:r>
+      <w:proofErr w:type="gramEnd"/>
+      <w:r>
+        <w:rPr>
+          <w:rFonts w:ascii="Times New Roman" w:hAnsi="Times New Roman" w:cs="Times New Roman"/>
+          <w:color w:val="222222"/>
+          <w:sz w:val="24"/>
+          <w:szCs w:val="24"/>
+          <w:shd w:val="clear" w:color="auto" w:fill="FFFFFF"/>
+        </w:rPr>
+        <w:t xml:space="preserve"> </w:t>
       </w:r>
       <w:proofErr w:type="gramStart"/>
       <w:r>
@@ -2811,8 +3477,6 @@
           <w:szCs w:val="24"/>
         </w:rPr>
       </w:pPr>
-      <w:bookmarkStart w:id="0" w:name="_GoBack"/>
-      <w:bookmarkEnd w:id="0"/>
     </w:p>
     <w:sectPr>
       <w:pgSz w:w="12240" w:h="15840"/>

</xml_diff>